<commit_message>
doc note about event
</commit_message>
<xml_diff>
--- a/Blog/note-page/javascript/docs/dom-selector.docx
+++ b/Blog/note-page/javascript/docs/dom-selector.docx
@@ -1,59 +1,109 @@
 
 <file path=word/document.xml><?xml version="1.0" encoding="utf-8"?>
-<w:document xmlns:wpc="http://schemas.microsoft.com/office/word/2010/wordprocessingCanvas" xmlns:mc="http://schemas.openxmlformats.org/markup-compatibility/2006" xmlns:o="urn:schemas-microsoft-com:office:office" xmlns:r="http://schemas.openxmlformats.org/officeDocument/2006/relationships" xmlns:m="http://schemas.openxmlformats.org/officeDocument/2006/math" xmlns:v="urn:schemas-microsoft-com:vml" xmlns:wp14="http://schemas.microsoft.com/office/word/2010/wordprocessingDrawing" xmlns:wp="http://schemas.openxmlformats.org/drawingml/2006/wordprocessingDrawing" xmlns:w10="urn:schemas-microsoft-com:office:word" xmlns:w="http://schemas.openxmlformats.org/wordprocessingml/2006/main" xmlns:w14="http://schemas.microsoft.com/office/word/2010/wordml" xmlns:wpg="http://schemas.microsoft.com/office/word/2010/wordprocessingGroup" xmlns:wpi="http://schemas.microsoft.com/office/word/2010/wordprocessingInk" xmlns:wne="http://schemas.microsoft.com/office/word/2006/wordml" xmlns:wps="http://schemas.microsoft.com/office/word/2010/wordprocessingShape" mc:Ignorable="w14 wp14">
+<w:document xmlns:wpc="http://schemas.microsoft.com/office/word/2010/wordprocessingCanvas" xmlns:cx="http://schemas.microsoft.com/office/drawing/2014/chartex" xmlns:mc="http://schemas.openxmlformats.org/markup-compatibility/2006" xmlns:o="urn:schemas-microsoft-com:office:office" xmlns:r="http://schemas.openxmlformats.org/officeDocument/2006/relationships" xmlns:m="http://schemas.openxmlformats.org/officeDocument/2006/math" xmlns:v="urn:schemas-microsoft-com:vml" xmlns:wp14="http://schemas.microsoft.com/office/word/2010/wordprocessingDrawing" xmlns:wp="http://schemas.openxmlformats.org/drawingml/2006/wordprocessingDrawing" xmlns:w10="urn:schemas-microsoft-com:office:word" xmlns:w="http://schemas.openxmlformats.org/wordprocessingml/2006/main" xmlns:w14="http://schemas.microsoft.com/office/word/2010/wordml" xmlns:w15="http://schemas.microsoft.com/office/word/2012/wordml" xmlns:w16se="http://schemas.microsoft.com/office/word/2015/wordml/symex" xmlns:wpg="http://schemas.microsoft.com/office/word/2010/wordprocessingGroup" xmlns:wpi="http://schemas.microsoft.com/office/word/2010/wordprocessingInk" xmlns:wne="http://schemas.microsoft.com/office/word/2006/wordml" xmlns:wps="http://schemas.microsoft.com/office/word/2010/wordprocessingShape" mc:Ignorable="w14 w15 w16se wp14">
   <w:body>
     <w:p>
       <w:pPr>
         <w:jc w:val="center"/>
+        <w:rPr>
+          <w:sz w:val="72"/>
+          <w:szCs w:val="72"/>
+        </w:rPr>
+      </w:pPr>
+      <w:r>
         <w:rPr>
           <w:rFonts w:hint="eastAsia"/>
           <w:sz w:val="72"/>
           <w:szCs w:val="72"/>
         </w:rPr>
-      </w:pPr>
+        <w:t>DOM-</w:t>
+      </w:r>
       <w:r>
         <w:rPr>
           <w:rFonts w:hint="eastAsia"/>
           <w:sz w:val="72"/>
           <w:szCs w:val="72"/>
         </w:rPr>
-        <w:t>DOM-</w:t>
-      </w:r>
+        <w:t>查找標籤</w:t>
+      </w:r>
+    </w:p>
+    <w:p>
+      <w:pPr>
+        <w:pStyle w:val="1"/>
+      </w:pPr>
       <w:r>
         <w:rPr>
           <w:rFonts w:hint="eastAsia"/>
-          <w:sz w:val="72"/>
-          <w:szCs w:val="72"/>
-        </w:rPr>
-        <w:t>查找標籤</w:t>
-      </w:r>
-    </w:p>
-    <w:p>
-      <w:pPr>
-        <w:pStyle w:val="1"/>
+        </w:rPr>
+        <w:t>前言</w:t>
+      </w:r>
+    </w:p>
+    <w:p>
+      <w:pPr>
+        <w:rPr>
+          <w:rFonts w:ascii="標楷體" w:eastAsia="標楷體" w:hAnsi="標楷體"/>
+          <w:sz w:val="30"/>
+          <w:szCs w:val="30"/>
+        </w:rPr>
+      </w:pPr>
+      <w:r>
         <w:rPr>
           <w:rFonts w:hint="eastAsia"/>
         </w:rPr>
+        <w:t xml:space="preserve">  </w:t>
+      </w:r>
+      <w:r>
+        <w:rPr>
+          <w:rFonts w:ascii="標楷體" w:eastAsia="標楷體" w:hAnsi="標楷體" w:hint="eastAsia"/>
+          <w:sz w:val="30"/>
+          <w:szCs w:val="30"/>
+        </w:rPr>
+        <w:t>在上一則筆記裡面有稍微介紹過了DOM，這一篇就會來談談，具體上要怎麼使用DOM的API去找網頁內容(節點、html中的標籤)，還有</w:t>
+      </w:r>
+      <w:r>
+        <w:rPr>
+          <w:rFonts w:ascii="標楷體" w:eastAsia="標楷體" w:hAnsi="標楷體" w:hint="eastAsia"/>
+          <w:sz w:val="30"/>
+          <w:szCs w:val="30"/>
+        </w:rPr>
+        <w:t>怎麼去找自己的爸爸媽媽、兄弟姊妹。</w:t>
+      </w:r>
+    </w:p>
+    <w:p>
+      <w:pPr>
+        <w:pStyle w:val="2"/>
       </w:pPr>
       <w:r>
         <w:rPr>
           <w:rFonts w:hint="eastAsia"/>
         </w:rPr>
-        <w:t>前言</w:t>
-      </w:r>
-    </w:p>
-    <w:p>
-      <w:pPr>
-        <w:rPr>
-          <w:rFonts w:ascii="標楷體" w:eastAsia="標楷體" w:hAnsi="標楷體" w:hint="eastAsia"/>
-          <w:sz w:val="30"/>
-          <w:szCs w:val="30"/>
-        </w:rPr>
-      </w:pPr>
+        <w:t xml:space="preserve"> &lt;script&gt;</w:t>
+      </w:r>
       <w:r>
         <w:rPr>
           <w:rFonts w:hint="eastAsia"/>
         </w:rPr>
+        <w:t>要放哪裡</w:t>
+      </w:r>
+      <w:r>
+        <w:rPr>
+          <w:rFonts w:hint="eastAsia"/>
+        </w:rPr>
+        <w:t>?</w:t>
+      </w:r>
+    </w:p>
+    <w:p>
+      <w:pPr>
+        <w:rPr>
+          <w:rFonts w:ascii="標楷體" w:eastAsia="標楷體" w:hAnsi="標楷體"/>
+          <w:sz w:val="30"/>
+          <w:szCs w:val="30"/>
+        </w:rPr>
+      </w:pPr>
+      <w:r>
+        <w:rPr>
+          <w:rFonts w:hint="eastAsia"/>
+        </w:rPr>
         <w:t xml:space="preserve">  </w:t>
       </w:r>
       <w:r>
@@ -62,63 +112,6 @@
           <w:sz w:val="30"/>
           <w:szCs w:val="30"/>
         </w:rPr>
-        <w:t>在上一則筆記裡面有稍微介紹過了DOM，這一篇就會來談談，具體上要怎麼使用DOM的API去找網頁內容(節點、html中的標籤)，還有</w:t>
-      </w:r>
-      <w:r>
-        <w:rPr>
-          <w:rFonts w:ascii="標楷體" w:eastAsia="標楷體" w:hAnsi="標楷體" w:hint="eastAsia"/>
-          <w:sz w:val="30"/>
-          <w:szCs w:val="30"/>
-        </w:rPr>
-        <w:t>怎麼去找自己的爸爸媽媽、兄弟姊妹。</w:t>
-      </w:r>
-    </w:p>
-    <w:p>
-      <w:pPr>
-        <w:pStyle w:val="2"/>
-        <w:rPr>
-          <w:rFonts w:hint="eastAsia"/>
-        </w:rPr>
-      </w:pPr>
-      <w:r>
-        <w:rPr>
-          <w:rFonts w:hint="eastAsia"/>
-        </w:rPr>
-        <w:t xml:space="preserve"> &lt;script&gt;</w:t>
-      </w:r>
-      <w:r>
-        <w:rPr>
-          <w:rFonts w:hint="eastAsia"/>
-        </w:rPr>
-        <w:t>要放哪裡</w:t>
-      </w:r>
-      <w:r>
-        <w:rPr>
-          <w:rFonts w:hint="eastAsia"/>
-        </w:rPr>
-        <w:t>?</w:t>
-      </w:r>
-    </w:p>
-    <w:p>
-      <w:pPr>
-        <w:rPr>
-          <w:rFonts w:ascii="標楷體" w:eastAsia="標楷體" w:hAnsi="標楷體" w:hint="eastAsia"/>
-          <w:sz w:val="30"/>
-          <w:szCs w:val="30"/>
-        </w:rPr>
-      </w:pPr>
-      <w:r>
-        <w:rPr>
-          <w:rFonts w:hint="eastAsia"/>
-        </w:rPr>
-        <w:t xml:space="preserve">  </w:t>
-      </w:r>
-      <w:r>
-        <w:rPr>
-          <w:rFonts w:ascii="標楷體" w:eastAsia="標楷體" w:hAnsi="標楷體" w:hint="eastAsia"/>
-          <w:sz w:val="30"/>
-          <w:szCs w:val="30"/>
-        </w:rPr>
         <w:t>其實這沒有標準答案，基本上</w:t>
       </w:r>
       <w:proofErr w:type="gramStart"/>
@@ -155,7 +148,25 @@
           <w:sz w:val="30"/>
           <w:szCs w:val="30"/>
         </w:rPr>
-        <w:t>!!可以放在&lt;head&gt;裏頭，也可以放在&lt;body&gt;裏頭，</w:t>
+        <w:t>!</w:t>
+      </w:r>
+      <w:proofErr w:type="gramStart"/>
+      <w:r>
+        <w:rPr>
+          <w:rFonts w:ascii="標楷體" w:eastAsia="標楷體" w:hAnsi="標楷體" w:hint="eastAsia"/>
+          <w:sz w:val="30"/>
+          <w:szCs w:val="30"/>
+        </w:rPr>
+        <w:t>!可以放在</w:t>
+      </w:r>
+      <w:proofErr w:type="gramEnd"/>
+      <w:r>
+        <w:rPr>
+          <w:rFonts w:ascii="標楷體" w:eastAsia="標楷體" w:hAnsi="標楷體" w:hint="eastAsia"/>
+          <w:sz w:val="30"/>
+          <w:szCs w:val="30"/>
+        </w:rPr>
+        <w:t>&lt;head&gt;裏頭，也可以放在&lt;body&gt;裏頭，</w:t>
       </w:r>
       <w:r>
         <w:rPr>
@@ -175,7 +186,7 @@
         </w:numPr>
         <w:ind w:leftChars="0"/>
         <w:rPr>
-          <w:rFonts w:ascii="標楷體" w:eastAsia="標楷體" w:hAnsi="標楷體" w:hint="eastAsia"/>
+          <w:rFonts w:ascii="標楷體" w:eastAsia="標楷體" w:hAnsi="標楷體"/>
           <w:sz w:val="30"/>
           <w:szCs w:val="30"/>
         </w:rPr>
@@ -216,7 +227,7 @@
         </w:numPr>
         <w:ind w:leftChars="0"/>
         <w:rPr>
-          <w:rFonts w:ascii="標楷體" w:eastAsia="標楷體" w:hAnsi="標楷體" w:hint="eastAsia"/>
+          <w:rFonts w:ascii="標楷體" w:eastAsia="標楷體" w:hAnsi="標楷體"/>
           <w:sz w:val="30"/>
           <w:szCs w:val="30"/>
         </w:rPr>
@@ -251,7 +262,7 @@
     <w:p>
       <w:pPr>
         <w:rPr>
-          <w:rFonts w:ascii="標楷體" w:eastAsia="標楷體" w:hAnsi="標楷體" w:hint="eastAsia"/>
+          <w:rFonts w:ascii="標楷體" w:eastAsia="標楷體" w:hAnsi="標楷體"/>
           <w:sz w:val="30"/>
           <w:szCs w:val="30"/>
         </w:rPr>
@@ -340,7 +351,7 @@
     <w:p>
       <w:pPr>
         <w:rPr>
-          <w:rFonts w:ascii="標楷體" w:eastAsia="標楷體" w:hAnsi="標楷體" w:hint="eastAsia"/>
+          <w:rFonts w:ascii="標楷體" w:eastAsia="標楷體" w:hAnsi="標楷體"/>
           <w:sz w:val="30"/>
           <w:szCs w:val="30"/>
         </w:rPr>
@@ -369,7 +380,7 @@
                     <pic:cNvPicPr/>
                   </pic:nvPicPr>
                   <pic:blipFill>
-                    <a:blip r:embed="rId6">
+                    <a:blip r:embed="rId5">
                       <a:extLst>
                         <a:ext uri="{28A0092B-C50C-407E-A947-70E740481C1C}">
                           <a14:useLocalDpi xmlns:a14="http://schemas.microsoft.com/office/drawing/2010/main" val="0"/>
@@ -399,7 +410,7 @@
     <w:p>
       <w:pPr>
         <w:rPr>
-          <w:rFonts w:ascii="標楷體" w:eastAsia="標楷體" w:hAnsi="標楷體" w:hint="eastAsia"/>
+          <w:rFonts w:ascii="標楷體" w:eastAsia="標楷體" w:hAnsi="標楷體"/>
           <w:sz w:val="30"/>
           <w:szCs w:val="30"/>
         </w:rPr>
@@ -434,20 +445,12 @@
     <w:p>
       <w:pPr>
         <w:rPr>
-          <w:rFonts w:ascii="標楷體" w:eastAsia="標楷體" w:hAnsi="標楷體" w:hint="eastAsia"/>
-          <w:sz w:val="30"/>
-          <w:szCs w:val="30"/>
-        </w:rPr>
-      </w:pPr>
-      <w:proofErr w:type="spellStart"/>
-      <w:r>
-        <w:rPr>
-          <w:rFonts w:ascii="標楷體" w:eastAsia="標楷體" w:hAnsi="標楷體" w:hint="eastAsia"/>
-          <w:sz w:val="30"/>
-          <w:szCs w:val="30"/>
-        </w:rPr>
-        <w:t>CODE</w:t>
-      </w:r>
+          <w:rFonts w:ascii="標楷體" w:eastAsia="標楷體" w:hAnsi="標楷體"/>
+          <w:sz w:val="30"/>
+          <w:szCs w:val="30"/>
+        </w:rPr>
+      </w:pPr>
+      <w:proofErr w:type="spellStart"/>
       <w:proofErr w:type="gramStart"/>
       <w:r>
         <w:rPr>
@@ -455,9 +458,8 @@
           <w:sz w:val="30"/>
           <w:szCs w:val="30"/>
         </w:rPr>
-        <w:t>:document.querySelector</w:t>
-      </w:r>
-      <w:proofErr w:type="spellEnd"/>
+        <w:t>CODE:document</w:t>
+      </w:r>
       <w:proofErr w:type="gramEnd"/>
       <w:r>
         <w:rPr>
@@ -465,6 +467,15 @@
           <w:sz w:val="30"/>
           <w:szCs w:val="30"/>
         </w:rPr>
+        <w:t>.querySelector</w:t>
+      </w:r>
+      <w:proofErr w:type="spellEnd"/>
+      <w:r>
+        <w:rPr>
+          <w:rFonts w:ascii="標楷體" w:eastAsia="標楷體" w:hAnsi="標楷體" w:hint="eastAsia"/>
+          <w:sz w:val="30"/>
+          <w:szCs w:val="30"/>
+        </w:rPr>
         <w:t>(</w:t>
       </w:r>
       <w:r>
@@ -503,7 +514,7 @@
     <w:p>
       <w:pPr>
         <w:rPr>
-          <w:rFonts w:ascii="標楷體" w:eastAsia="標楷體" w:hAnsi="標楷體" w:hint="eastAsia"/>
+          <w:rFonts w:ascii="標楷體" w:eastAsia="標楷體" w:hAnsi="標楷體"/>
           <w:sz w:val="30"/>
           <w:szCs w:val="30"/>
         </w:rPr>
@@ -556,7 +567,7 @@
     <w:p>
       <w:pPr>
         <w:rPr>
-          <w:rFonts w:ascii="標楷體" w:eastAsia="標楷體" w:hAnsi="標楷體" w:hint="eastAsia"/>
+          <w:rFonts w:ascii="標楷體" w:eastAsia="標楷體" w:hAnsi="標楷體"/>
           <w:sz w:val="30"/>
           <w:szCs w:val="30"/>
         </w:rPr>
@@ -581,7 +592,7 @@
     <w:p>
       <w:pPr>
         <w:rPr>
-          <w:rFonts w:ascii="標楷體" w:eastAsia="標楷體" w:hAnsi="標楷體" w:hint="eastAsia"/>
+          <w:rFonts w:ascii="標楷體" w:eastAsia="標楷體" w:hAnsi="標楷體"/>
           <w:sz w:val="30"/>
           <w:szCs w:val="30"/>
         </w:rPr>
@@ -610,7 +621,7 @@
           <w:sz w:val="30"/>
           <w:szCs w:val="30"/>
         </w:rPr>
-        <w:t>!」，那我們放在&lt;head&gt;在試一次，結果什麼都沒有發生!Oh NO</w:t>
+        <w:t xml:space="preserve">!」，那我們放在&lt;head&gt;在試一次，結果什麼都沒有發生!Oh </w:t>
       </w:r>
       <w:proofErr w:type="gramStart"/>
       <w:r>
@@ -619,7 +630,7 @@
           <w:sz w:val="30"/>
           <w:szCs w:val="30"/>
         </w:rPr>
-        <w:t>!怎麼會這樣</w:t>
+        <w:t>NO!怎麼會這樣</w:t>
       </w:r>
       <w:proofErr w:type="gramEnd"/>
       <w:r>
@@ -634,7 +645,7 @@
     <w:p>
       <w:pPr>
         <w:rPr>
-          <w:rFonts w:ascii="標楷體" w:eastAsia="標楷體" w:hAnsi="標楷體" w:hint="eastAsia"/>
+          <w:rFonts w:ascii="標楷體" w:eastAsia="標楷體" w:hAnsi="標楷體"/>
           <w:sz w:val="28"/>
           <w:szCs w:val="30"/>
         </w:rPr>
@@ -659,7 +670,7 @@
     <w:p>
       <w:pPr>
         <w:rPr>
-          <w:rFonts w:ascii="標楷體" w:eastAsia="標楷體" w:hAnsi="標楷體" w:hint="eastAsia"/>
+          <w:rFonts w:ascii="標楷體" w:eastAsia="標楷體" w:hAnsi="標楷體"/>
           <w:sz w:val="28"/>
           <w:szCs w:val="30"/>
         </w:rPr>
@@ -688,7 +699,7 @@
                     <pic:cNvPicPr/>
                   </pic:nvPicPr>
                   <pic:blipFill>
-                    <a:blip r:embed="rId7">
+                    <a:blip r:embed="rId6">
                       <a:extLst>
                         <a:ext uri="{28A0092B-C50C-407E-A947-70E740481C1C}">
                           <a14:useLocalDpi xmlns:a14="http://schemas.microsoft.com/office/drawing/2010/main" val="0"/>
@@ -718,7 +729,7 @@
     <w:p>
       <w:pPr>
         <w:rPr>
-          <w:rFonts w:ascii="標楷體" w:eastAsia="標楷體" w:hAnsi="標楷體" w:hint="eastAsia"/>
+          <w:rFonts w:ascii="標楷體" w:eastAsia="標楷體" w:hAnsi="標楷體"/>
           <w:sz w:val="30"/>
           <w:szCs w:val="30"/>
         </w:rPr>
@@ -743,7 +754,7 @@
     <w:p>
       <w:pPr>
         <w:rPr>
-          <w:rFonts w:ascii="標楷體" w:eastAsia="標楷體" w:hAnsi="標楷體" w:hint="eastAsia"/>
+          <w:rFonts w:ascii="標楷體" w:eastAsia="標楷體" w:hAnsi="標楷體"/>
           <w:sz w:val="30"/>
           <w:szCs w:val="30"/>
         </w:rPr>
@@ -778,7 +789,7 @@
     <w:p>
       <w:pPr>
         <w:rPr>
-          <w:rFonts w:ascii="標楷體" w:eastAsia="標楷體" w:hAnsi="標楷體" w:hint="eastAsia"/>
+          <w:rFonts w:ascii="標楷體" w:eastAsia="標楷體" w:hAnsi="標楷體"/>
           <w:sz w:val="30"/>
           <w:szCs w:val="30"/>
         </w:rPr>
@@ -831,7 +842,7 @@
     <w:p>
       <w:pPr>
         <w:rPr>
-          <w:rFonts w:ascii="標楷體" w:eastAsia="標楷體" w:hAnsi="標楷體" w:hint="eastAsia"/>
+          <w:rFonts w:ascii="標楷體" w:eastAsia="標楷體" w:hAnsi="標楷體"/>
           <w:sz w:val="30"/>
           <w:szCs w:val="30"/>
         </w:rPr>
@@ -869,9 +880,8 @@
           <w:sz w:val="30"/>
           <w:szCs w:val="30"/>
         </w:rPr>
-        <w:t>Hello!World</w:t>
-      </w:r>
-      <w:proofErr w:type="spellEnd"/>
+        <w:t>Hello!</w:t>
+      </w:r>
       <w:proofErr w:type="gramStart"/>
       <w:r>
         <w:rPr>
@@ -879,6 +889,15 @@
           <w:sz w:val="30"/>
           <w:szCs w:val="30"/>
         </w:rPr>
+        <w:t>World</w:t>
+      </w:r>
+      <w:proofErr w:type="spellEnd"/>
+      <w:r>
+        <w:rPr>
+          <w:rFonts w:ascii="標楷體" w:eastAsia="標楷體" w:hAnsi="標楷體" w:hint="eastAsia"/>
+          <w:sz w:val="30"/>
+          <w:szCs w:val="30"/>
+        </w:rPr>
         <w:t>!囉</w:t>
       </w:r>
       <w:proofErr w:type="gramEnd"/>
@@ -888,49 +907,13 @@
           <w:sz w:val="30"/>
           <w:szCs w:val="30"/>
         </w:rPr>
-        <w:t>!!那麼是不是&lt;script&gt;就不適合放在&lt;head&gt;</w:t>
-      </w:r>
-      <w:proofErr w:type="gramStart"/>
-      <w:r>
-        <w:rPr>
-          <w:rFonts w:ascii="標楷體" w:eastAsia="標楷體" w:hAnsi="標楷體" w:hint="eastAsia"/>
-          <w:sz w:val="30"/>
-          <w:szCs w:val="30"/>
-        </w:rPr>
-        <w:t>裏頭嗎</w:t>
-      </w:r>
-      <w:proofErr w:type="gramEnd"/>
-      <w:r>
-        <w:rPr>
-          <w:rFonts w:ascii="標楷體" w:eastAsia="標楷體" w:hAnsi="標楷體" w:hint="eastAsia"/>
-          <w:sz w:val="30"/>
-          <w:szCs w:val="30"/>
-        </w:rPr>
-        <w:t>?不是歐!當然會有其他方法可以去優化解決的，但今天的主題不再這裡，所以今後再說</w:t>
-      </w:r>
-      <w:proofErr w:type="gramStart"/>
-      <w:r>
-        <w:rPr>
-          <w:rFonts w:ascii="標楷體" w:eastAsia="標楷體" w:hAnsi="標楷體" w:hint="eastAsia"/>
-          <w:sz w:val="30"/>
-          <w:szCs w:val="30"/>
-        </w:rPr>
-        <w:t>囉</w:t>
-      </w:r>
-      <w:proofErr w:type="gramEnd"/>
-      <w:r>
-        <w:rPr>
-          <w:rFonts w:ascii="標楷體" w:eastAsia="標楷體" w:hAnsi="標楷體" w:hint="eastAsia"/>
-          <w:sz w:val="30"/>
-          <w:szCs w:val="30"/>
-        </w:rPr>
-        <w:t>!!!</w:t>
-      </w:r>
-    </w:p>
-    <w:p>
-      <w:pPr>
-        <w:rPr>
-          <w:rFonts w:ascii="標楷體" w:eastAsia="標楷體" w:hAnsi="標楷體" w:hint="eastAsia"/>
+        <w:t>!!那麼是不是&lt;script&gt;就不適合放在&lt;head&gt;裏頭嗎?不是歐!當然會有其他方法可以去優化解決的，但今天的主題不再這裡，所以今後再說囉!!!</w:t>
+      </w:r>
+    </w:p>
+    <w:p>
+      <w:pPr>
+        <w:rPr>
+          <w:rFonts w:ascii="標楷體" w:eastAsia="標楷體" w:hAnsi="標楷體"/>
           <w:sz w:val="30"/>
           <w:szCs w:val="30"/>
         </w:rPr>
@@ -954,12 +937,12 @@
         </w:numPr>
         <w:ind w:leftChars="0"/>
         <w:rPr>
-          <w:rFonts w:ascii="標楷體" w:eastAsia="標楷體" w:hAnsi="標楷體" w:hint="eastAsia"/>
-          <w:sz w:val="30"/>
-          <w:szCs w:val="30"/>
-        </w:rPr>
-      </w:pPr>
-      <w:hyperlink r:id="rId8" w:history="1">
+          <w:rFonts w:ascii="標楷體" w:eastAsia="標楷體" w:hAnsi="標楷體"/>
+          <w:sz w:val="30"/>
+          <w:szCs w:val="30"/>
+        </w:rPr>
+      </w:pPr>
+      <w:hyperlink r:id="rId7" w:history="1">
         <w:r>
           <w:rPr>
             <w:rStyle w:val="a6"/>
@@ -977,12 +960,12 @@
         </w:numPr>
         <w:ind w:leftChars="0"/>
         <w:rPr>
-          <w:rFonts w:ascii="標楷體" w:eastAsia="標楷體" w:hAnsi="標楷體" w:hint="eastAsia"/>
-          <w:sz w:val="30"/>
-          <w:szCs w:val="30"/>
-        </w:rPr>
-      </w:pPr>
-      <w:hyperlink r:id="rId9" w:history="1">
+          <w:rFonts w:ascii="標楷體" w:eastAsia="標楷體" w:hAnsi="標楷體"/>
+          <w:sz w:val="30"/>
+          <w:szCs w:val="30"/>
+        </w:rPr>
+      </w:pPr>
+      <w:hyperlink r:id="rId8" w:history="1">
         <w:r>
           <w:rPr>
             <w:rStyle w:val="a6"/>
@@ -1012,9 +995,6 @@
     <w:p>
       <w:pPr>
         <w:pStyle w:val="1"/>
-        <w:rPr>
-          <w:rFonts w:hint="eastAsia"/>
-        </w:rPr>
       </w:pPr>
       <w:r>
         <w:rPr>
@@ -1027,7 +1007,7 @@
     <w:p>
       <w:pPr>
         <w:rPr>
-          <w:rFonts w:ascii="標楷體" w:eastAsia="標楷體" w:hAnsi="標楷體" w:hint="eastAsia"/>
+          <w:rFonts w:ascii="標楷體" w:eastAsia="標楷體" w:hAnsi="標楷體"/>
           <w:sz w:val="30"/>
           <w:szCs w:val="30"/>
         </w:rPr>
@@ -1062,7 +1042,7 @@
     <w:p>
       <w:pPr>
         <w:rPr>
-          <w:rFonts w:ascii="標楷體" w:eastAsia="標楷體" w:hAnsi="標楷體" w:hint="eastAsia"/>
+          <w:rFonts w:ascii="標楷體" w:eastAsia="標楷體" w:hAnsi="標楷體"/>
           <w:sz w:val="30"/>
           <w:szCs w:val="30"/>
         </w:rPr>
@@ -1085,7 +1065,7 @@
         </w:numPr>
         <w:ind w:leftChars="0"/>
         <w:rPr>
-          <w:rFonts w:ascii="標楷體" w:eastAsia="標楷體" w:hAnsi="標楷體" w:hint="eastAsia"/>
+          <w:rFonts w:ascii="標楷體" w:eastAsia="標楷體" w:hAnsi="標楷體"/>
           <w:sz w:val="30"/>
           <w:szCs w:val="30"/>
         </w:rPr>
@@ -1166,7 +1146,7 @@
         </w:numPr>
         <w:ind w:leftChars="0"/>
         <w:rPr>
-          <w:rFonts w:ascii="標楷體" w:eastAsia="標楷體" w:hAnsi="標楷體" w:hint="eastAsia"/>
+          <w:rFonts w:ascii="標楷體" w:eastAsia="標楷體" w:hAnsi="標楷體"/>
           <w:sz w:val="30"/>
           <w:szCs w:val="30"/>
         </w:rPr>
@@ -1231,7 +1211,7 @@
         </w:numPr>
         <w:ind w:leftChars="0"/>
         <w:rPr>
-          <w:rFonts w:ascii="標楷體" w:eastAsia="標楷體" w:hAnsi="標楷體" w:hint="eastAsia"/>
+          <w:rFonts w:ascii="標楷體" w:eastAsia="標楷體" w:hAnsi="標楷體"/>
           <w:sz w:val="30"/>
           <w:szCs w:val="30"/>
         </w:rPr>
@@ -1304,7 +1284,7 @@
         </w:numPr>
         <w:ind w:leftChars="0"/>
         <w:rPr>
-          <w:rFonts w:ascii="標楷體" w:eastAsia="標楷體" w:hAnsi="標楷體" w:hint="eastAsia"/>
+          <w:rFonts w:ascii="標楷體" w:eastAsia="標楷體" w:hAnsi="標楷體"/>
           <w:sz w:val="30"/>
           <w:szCs w:val="30"/>
         </w:rPr>
@@ -1377,7 +1357,7 @@
         </w:numPr>
         <w:ind w:leftChars="0"/>
         <w:rPr>
-          <w:rFonts w:ascii="標楷體" w:eastAsia="標楷體" w:hAnsi="標楷體" w:hint="eastAsia"/>
+          <w:rFonts w:ascii="標楷體" w:eastAsia="標楷體" w:hAnsi="標楷體"/>
           <w:sz w:val="30"/>
           <w:szCs w:val="30"/>
         </w:rPr>
@@ -1436,16 +1416,16 @@
     <w:p>
       <w:pPr>
         <w:rPr>
-          <w:rFonts w:ascii="標楷體" w:eastAsia="標楷體" w:hAnsi="標楷體" w:hint="eastAsia"/>
-          <w:sz w:val="30"/>
-          <w:szCs w:val="30"/>
-        </w:rPr>
-      </w:pPr>
-    </w:p>
-    <w:p>
-      <w:pPr>
-        <w:rPr>
-          <w:rFonts w:ascii="標楷體" w:eastAsia="標楷體" w:hAnsi="標楷體" w:hint="eastAsia"/>
+          <w:rFonts w:ascii="標楷體" w:eastAsia="標楷體" w:hAnsi="標楷體"/>
+          <w:sz w:val="30"/>
+          <w:szCs w:val="30"/>
+        </w:rPr>
+      </w:pPr>
+    </w:p>
+    <w:p>
+      <w:pPr>
+        <w:rPr>
+          <w:rFonts w:ascii="標楷體" w:eastAsia="標楷體" w:hAnsi="標楷體"/>
           <w:sz w:val="30"/>
           <w:szCs w:val="30"/>
         </w:rPr>
@@ -1494,7 +1474,7 @@
     <w:p>
       <w:pPr>
         <w:rPr>
-          <w:rFonts w:ascii="標楷體" w:eastAsia="標楷體" w:hAnsi="標楷體" w:hint="eastAsia"/>
+          <w:rFonts w:ascii="標楷體" w:eastAsia="標楷體" w:hAnsi="標楷體"/>
           <w:sz w:val="30"/>
           <w:szCs w:val="30"/>
         </w:rPr>
@@ -1522,7 +1502,7 @@
                     <pic:cNvPicPr/>
                   </pic:nvPicPr>
                   <pic:blipFill>
-                    <a:blip r:embed="rId10">
+                    <a:blip r:embed="rId9">
                       <a:extLst>
                         <a:ext uri="{28A0092B-C50C-407E-A947-70E740481C1C}">
                           <a14:useLocalDpi xmlns:a14="http://schemas.microsoft.com/office/drawing/2010/main" val="0"/>
@@ -1552,7 +1532,7 @@
     <w:p>
       <w:pPr>
         <w:rPr>
-          <w:rFonts w:ascii="標楷體" w:eastAsia="標楷體" w:hAnsi="標楷體" w:hint="eastAsia"/>
+          <w:rFonts w:ascii="標楷體" w:eastAsia="標楷體" w:hAnsi="標楷體"/>
           <w:sz w:val="30"/>
           <w:szCs w:val="30"/>
         </w:rPr>
@@ -1569,7 +1549,7 @@
     <w:p>
       <w:pPr>
         <w:rPr>
-          <w:rFonts w:ascii="標楷體" w:eastAsia="標楷體" w:hAnsi="標楷體" w:hint="eastAsia"/>
+          <w:rFonts w:ascii="標楷體" w:eastAsia="標楷體" w:hAnsi="標楷體"/>
           <w:sz w:val="30"/>
           <w:szCs w:val="30"/>
         </w:rPr>
@@ -1578,9 +1558,6 @@
     <w:p>
       <w:pPr>
         <w:pStyle w:val="1"/>
-        <w:rPr>
-          <w:rFonts w:hint="eastAsia"/>
-        </w:rPr>
       </w:pPr>
       <w:proofErr w:type="spellStart"/>
       <w:proofErr w:type="gramStart"/>
@@ -1631,7 +1608,7 @@
     <w:p>
       <w:pPr>
         <w:rPr>
-          <w:rFonts w:ascii="標楷體" w:eastAsia="標楷體" w:hAnsi="標楷體" w:hint="eastAsia"/>
+          <w:rFonts w:ascii="標楷體" w:eastAsia="標楷體" w:hAnsi="標楷體"/>
           <w:sz w:val="30"/>
           <w:szCs w:val="30"/>
         </w:rPr>
@@ -1728,9 +1705,19 @@
           <w:sz w:val="30"/>
           <w:szCs w:val="30"/>
         </w:rPr>
-        <w:t>哪裡呢?!就差在</w:t>
-      </w:r>
-      <w:proofErr w:type="spellStart"/>
+        <w:t>哪裡呢?</w:t>
+      </w:r>
+      <w:proofErr w:type="gramStart"/>
+      <w:r>
+        <w:rPr>
+          <w:rFonts w:ascii="標楷體" w:eastAsia="標楷體" w:hAnsi="標楷體" w:hint="eastAsia"/>
+          <w:sz w:val="30"/>
+          <w:szCs w:val="30"/>
+        </w:rPr>
+        <w:t>!就差在</w:t>
+      </w:r>
+      <w:proofErr w:type="spellStart"/>
+      <w:proofErr w:type="gramEnd"/>
       <w:r>
         <w:rPr>
           <w:rFonts w:ascii="標楷體" w:eastAsia="標楷體" w:hAnsi="標楷體" w:hint="eastAsia"/>
@@ -1746,25 +1733,7 @@
           <w:sz w:val="30"/>
           <w:szCs w:val="30"/>
         </w:rPr>
-        <w:t>**</w:t>
-      </w:r>
-      <w:proofErr w:type="gramStart"/>
-      <w:r>
-        <w:rPr>
-          <w:rFonts w:ascii="標楷體" w:eastAsia="標楷體" w:hAnsi="標楷體" w:hint="eastAsia"/>
-          <w:sz w:val="30"/>
-          <w:szCs w:val="30"/>
-        </w:rPr>
-        <w:t>*(</w:t>
-      </w:r>
-      <w:proofErr w:type="gramEnd"/>
-      <w:r>
-        <w:rPr>
-          <w:rFonts w:ascii="標楷體" w:eastAsia="標楷體" w:hAnsi="標楷體" w:hint="eastAsia"/>
-          <w:sz w:val="30"/>
-          <w:szCs w:val="30"/>
-        </w:rPr>
-        <w:t>)並不是使用「CSS選擇器」的格式，比如說用ID查找節點</w:t>
+        <w:t>***()並不是使用「CSS選擇器」的格式，比如說用ID查找節點</w:t>
       </w:r>
     </w:p>
     <w:p>
@@ -1776,7 +1745,7 @@
         </w:numPr>
         <w:ind w:leftChars="0"/>
         <w:rPr>
-          <w:rFonts w:ascii="標楷體" w:eastAsia="標楷體" w:hAnsi="標楷體" w:hint="eastAsia"/>
+          <w:rFonts w:ascii="標楷體" w:eastAsia="標楷體" w:hAnsi="標楷體"/>
           <w:sz w:val="30"/>
           <w:szCs w:val="30"/>
         </w:rPr>
@@ -1841,7 +1810,7 @@
         </w:numPr>
         <w:ind w:leftChars="0"/>
         <w:rPr>
-          <w:rFonts w:ascii="標楷體" w:eastAsia="標楷體" w:hAnsi="標楷體" w:hint="eastAsia"/>
+          <w:rFonts w:ascii="標楷體" w:eastAsia="標楷體" w:hAnsi="標楷體"/>
           <w:sz w:val="30"/>
           <w:szCs w:val="30"/>
         </w:rPr>
@@ -1900,7 +1869,7 @@
     <w:p>
       <w:pPr>
         <w:rPr>
-          <w:rFonts w:ascii="標楷體" w:eastAsia="標楷體" w:hAnsi="標楷體" w:hint="eastAsia"/>
+          <w:rFonts w:ascii="標楷體" w:eastAsia="標楷體" w:hAnsi="標楷體"/>
           <w:sz w:val="30"/>
           <w:szCs w:val="30"/>
         </w:rPr>
@@ -1941,7 +1910,7 @@
         </w:numPr>
         <w:ind w:leftChars="0"/>
         <w:rPr>
-          <w:rFonts w:ascii="標楷體" w:eastAsia="標楷體" w:hAnsi="標楷體" w:hint="eastAsia"/>
+          <w:rFonts w:ascii="標楷體" w:eastAsia="標楷體" w:hAnsi="標楷體"/>
           <w:sz w:val="30"/>
           <w:szCs w:val="30"/>
         </w:rPr>
@@ -2008,7 +1977,7 @@
         </w:numPr>
         <w:ind w:leftChars="0"/>
         <w:rPr>
-          <w:rFonts w:ascii="標楷體" w:eastAsia="標楷體" w:hAnsi="標楷體" w:hint="eastAsia"/>
+          <w:rFonts w:ascii="標楷體" w:eastAsia="標楷體" w:hAnsi="標楷體"/>
           <w:sz w:val="30"/>
           <w:szCs w:val="30"/>
         </w:rPr>
@@ -2077,17 +2046,34 @@
     <w:p>
       <w:pPr>
         <w:pStyle w:val="1"/>
+      </w:pPr>
+      <w:proofErr w:type="spellStart"/>
+      <w:r>
         <w:rPr>
           <w:rFonts w:hint="eastAsia"/>
         </w:rPr>
-      </w:pPr>
-      <w:proofErr w:type="spellStart"/>
+        <w:t>getElementBy</w:t>
+      </w:r>
+      <w:proofErr w:type="spellEnd"/>
+      <w:r>
+        <w:rPr>
+          <w:rFonts w:hint="eastAsia"/>
+        </w:rPr>
+        <w:t>***</w:t>
+      </w:r>
       <w:proofErr w:type="gramStart"/>
       <w:r>
         <w:rPr>
           <w:rFonts w:hint="eastAsia"/>
         </w:rPr>
-        <w:t>getElementBy</w:t>
+        <w:t xml:space="preserve">s  </w:t>
+      </w:r>
+      <w:proofErr w:type="spellStart"/>
+      <w:r>
+        <w:rPr>
+          <w:rFonts w:hint="eastAsia"/>
+        </w:rPr>
+        <w:t>v.s</w:t>
       </w:r>
       <w:proofErr w:type="spellEnd"/>
       <w:proofErr w:type="gramEnd"/>
@@ -2095,43 +2081,29 @@
         <w:rPr>
           <w:rFonts w:hint="eastAsia"/>
         </w:rPr>
-        <w:t xml:space="preserve">***s  </w:t>
+        <w:t xml:space="preserve"> </w:t>
       </w:r>
       <w:proofErr w:type="spellStart"/>
       <w:r>
         <w:rPr>
           <w:rFonts w:hint="eastAsia"/>
         </w:rPr>
-        <w:t>v.s</w:t>
-      </w:r>
-      <w:proofErr w:type="spellEnd"/>
+        <w:t>querySelectorAll</w:t>
+      </w:r>
+      <w:proofErr w:type="spellEnd"/>
+    </w:p>
+    <w:p>
+      <w:pPr>
+        <w:rPr>
+          <w:rFonts w:ascii="標楷體" w:eastAsia="標楷體" w:hAnsi="標楷體"/>
+          <w:sz w:val="30"/>
+          <w:szCs w:val="30"/>
+        </w:rPr>
+      </w:pPr>
       <w:r>
         <w:rPr>
           <w:rFonts w:hint="eastAsia"/>
         </w:rPr>
-        <w:t xml:space="preserve"> </w:t>
-      </w:r>
-      <w:proofErr w:type="spellStart"/>
-      <w:r>
-        <w:rPr>
-          <w:rFonts w:hint="eastAsia"/>
-        </w:rPr>
-        <w:t>querySelectorAll</w:t>
-      </w:r>
-      <w:proofErr w:type="spellEnd"/>
-    </w:p>
-    <w:p>
-      <w:pPr>
-        <w:rPr>
-          <w:rFonts w:ascii="標楷體" w:eastAsia="標楷體" w:hAnsi="標楷體" w:hint="eastAsia"/>
-          <w:sz w:val="30"/>
-          <w:szCs w:val="30"/>
-        </w:rPr>
-      </w:pPr>
-      <w:r>
-        <w:rPr>
-          <w:rFonts w:hint="eastAsia"/>
-        </w:rPr>
         <w:t xml:space="preserve">  </w:t>
       </w:r>
       <w:r>
@@ -2175,17 +2147,44 @@
           <w:sz w:val="30"/>
           <w:szCs w:val="30"/>
         </w:rPr>
-        <w:t>getElementBy</w:t>
-      </w:r>
-      <w:proofErr w:type="spellEnd"/>
-      <w:r>
-        <w:rPr>
-          <w:rFonts w:ascii="標楷體" w:eastAsia="標楷體" w:hAnsi="標楷體" w:hint="eastAsia"/>
-          <w:sz w:val="30"/>
-          <w:szCs w:val="30"/>
-        </w:rPr>
-        <w:t>***s回傳的是</w:t>
-      </w:r>
+        <w:t>getElement</w:t>
+      </w:r>
+      <w:r>
+        <w:rPr>
+          <w:rFonts w:ascii="標楷體" w:eastAsia="標楷體" w:hAnsi="標楷體"/>
+          <w:color w:val="FF0000"/>
+          <w:sz w:val="30"/>
+          <w:szCs w:val="30"/>
+        </w:rPr>
+        <w:t>s</w:t>
+      </w:r>
+      <w:r>
+        <w:rPr>
+          <w:rFonts w:ascii="標楷體" w:eastAsia="標楷體" w:hAnsi="標楷體" w:hint="eastAsia"/>
+          <w:sz w:val="30"/>
+          <w:szCs w:val="30"/>
+        </w:rPr>
+        <w:t>By</w:t>
+      </w:r>
+      <w:proofErr w:type="spellEnd"/>
+      <w:r>
+        <w:rPr>
+          <w:rFonts w:ascii="標楷體" w:eastAsia="標楷體" w:hAnsi="標楷體" w:hint="eastAsia"/>
+          <w:sz w:val="30"/>
+          <w:szCs w:val="30"/>
+        </w:rPr>
+        <w:t>***</w:t>
+      </w:r>
+      <w:r>
+        <w:rPr>
+          <w:rFonts w:ascii="標楷體" w:eastAsia="標楷體" w:hAnsi="標楷體" w:hint="eastAsia"/>
+          <w:sz w:val="30"/>
+          <w:szCs w:val="30"/>
+        </w:rPr>
+        <w:t>回傳的是</w:t>
+      </w:r>
+      <w:bookmarkStart w:id="0" w:name="_GoBack"/>
+      <w:bookmarkEnd w:id="0"/>
       <w:r>
         <w:rPr>
           <w:rFonts w:ascii="標楷體" w:eastAsia="標楷體" w:hAnsi="標楷體" w:hint="eastAsia"/>
@@ -2297,7 +2296,7 @@
     <w:p>
       <w:pPr>
         <w:rPr>
-          <w:rFonts w:ascii="標楷體" w:eastAsia="標楷體" w:hAnsi="標楷體" w:hint="eastAsia"/>
+          <w:rFonts w:ascii="標楷體" w:eastAsia="標楷體" w:hAnsi="標楷體"/>
           <w:sz w:val="30"/>
           <w:szCs w:val="30"/>
         </w:rPr>
@@ -2386,7 +2385,7 @@
     <w:p>
       <w:pPr>
         <w:rPr>
-          <w:rFonts w:ascii="標楷體" w:eastAsia="標楷體" w:hAnsi="標楷體" w:hint="eastAsia"/>
+          <w:rFonts w:ascii="標楷體" w:eastAsia="標楷體" w:hAnsi="標楷體"/>
           <w:sz w:val="30"/>
           <w:szCs w:val="30"/>
         </w:rPr>
@@ -2411,7 +2410,7 @@
     <w:p>
       <w:pPr>
         <w:rPr>
-          <w:rFonts w:ascii="標楷體" w:eastAsia="標楷體" w:hAnsi="標楷體" w:hint="eastAsia"/>
+          <w:rFonts w:ascii="標楷體" w:eastAsia="標楷體" w:hAnsi="標楷體"/>
           <w:sz w:val="30"/>
           <w:szCs w:val="30"/>
         </w:rPr>
@@ -2428,7 +2427,7 @@
     <w:p>
       <w:pPr>
         <w:rPr>
-          <w:rFonts w:ascii="標楷體" w:eastAsia="標楷體" w:hAnsi="標楷體" w:hint="eastAsia"/>
+          <w:rFonts w:ascii="標楷體" w:eastAsia="標楷體" w:hAnsi="標楷體"/>
           <w:sz w:val="30"/>
           <w:szCs w:val="30"/>
         </w:rPr>
@@ -2456,7 +2455,7 @@
                     <pic:cNvPicPr/>
                   </pic:nvPicPr>
                   <pic:blipFill>
-                    <a:blip r:embed="rId11">
+                    <a:blip r:embed="rId10">
                       <a:extLst>
                         <a:ext uri="{28A0092B-C50C-407E-A947-70E740481C1C}">
                           <a14:useLocalDpi xmlns:a14="http://schemas.microsoft.com/office/drawing/2010/main" val="0"/>
@@ -2486,7 +2485,7 @@
     <w:p>
       <w:pPr>
         <w:rPr>
-          <w:rFonts w:ascii="標楷體" w:eastAsia="標楷體" w:hAnsi="標楷體" w:hint="eastAsia"/>
+          <w:rFonts w:ascii="標楷體" w:eastAsia="標楷體" w:hAnsi="標楷體"/>
           <w:sz w:val="30"/>
           <w:szCs w:val="30"/>
         </w:rPr>
@@ -2503,7 +2502,7 @@
     <w:p>
       <w:pPr>
         <w:rPr>
-          <w:rFonts w:ascii="標楷體" w:eastAsia="標楷體" w:hAnsi="標楷體" w:hint="eastAsia"/>
+          <w:rFonts w:ascii="標楷體" w:eastAsia="標楷體" w:hAnsi="標楷體"/>
           <w:sz w:val="30"/>
           <w:szCs w:val="30"/>
         </w:rPr>
@@ -2520,7 +2519,7 @@
     <w:p>
       <w:pPr>
         <w:rPr>
-          <w:rFonts w:ascii="標楷體" w:eastAsia="標楷體" w:hAnsi="標楷體" w:hint="eastAsia"/>
+          <w:rFonts w:ascii="標楷體" w:eastAsia="標楷體" w:hAnsi="標楷體"/>
           <w:sz w:val="30"/>
           <w:szCs w:val="30"/>
         </w:rPr>
@@ -2549,7 +2548,7 @@
                     <pic:cNvPicPr/>
                   </pic:nvPicPr>
                   <pic:blipFill>
-                    <a:blip r:embed="rId12">
+                    <a:blip r:embed="rId11">
                       <a:extLst>
                         <a:ext uri="{28A0092B-C50C-407E-A947-70E740481C1C}">
                           <a14:useLocalDpi xmlns:a14="http://schemas.microsoft.com/office/drawing/2010/main" val="0"/>
@@ -2579,7 +2578,7 @@
     <w:p>
       <w:pPr>
         <w:rPr>
-          <w:rFonts w:ascii="標楷體" w:eastAsia="標楷體" w:hAnsi="標楷體" w:hint="eastAsia"/>
+          <w:rFonts w:ascii="標楷體" w:eastAsia="標楷體" w:hAnsi="標楷體"/>
           <w:sz w:val="30"/>
           <w:szCs w:val="30"/>
         </w:rPr>
@@ -2668,41 +2667,38 @@
     <w:p>
       <w:pPr>
         <w:pStyle w:val="1"/>
+      </w:pPr>
+      <w:r>
         <w:rPr>
           <w:rFonts w:hint="eastAsia"/>
         </w:rPr>
-      </w:pPr>
+        <w:t>遍歷</w:t>
+      </w:r>
       <w:r>
         <w:rPr>
           <w:rFonts w:hint="eastAsia"/>
         </w:rPr>
-        <w:t>遍歷</w:t>
-      </w:r>
+        <w:t>(</w:t>
+      </w:r>
+      <w:proofErr w:type="spellStart"/>
       <w:r>
         <w:rPr>
           <w:rFonts w:hint="eastAsia"/>
         </w:rPr>
-        <w:t>(</w:t>
-      </w:r>
-      <w:proofErr w:type="spellStart"/>
+        <w:t>Travering</w:t>
+      </w:r>
+      <w:proofErr w:type="spellEnd"/>
       <w:r>
         <w:rPr>
           <w:rFonts w:hint="eastAsia"/>
         </w:rPr>
-        <w:t>Travering</w:t>
-      </w:r>
-      <w:proofErr w:type="spellEnd"/>
-      <w:r>
-        <w:rPr>
-          <w:rFonts w:hint="eastAsia"/>
-        </w:rPr>
         <w:t>)</w:t>
       </w:r>
     </w:p>
     <w:p>
       <w:pPr>
         <w:rPr>
-          <w:rFonts w:ascii="標楷體" w:eastAsia="標楷體" w:hAnsi="標楷體" w:hint="eastAsia"/>
+          <w:rFonts w:ascii="標楷體" w:eastAsia="標楷體" w:hAnsi="標楷體"/>
           <w:sz w:val="30"/>
           <w:szCs w:val="30"/>
         </w:rPr>
@@ -2725,7 +2721,7 @@
         </w:numPr>
         <w:ind w:leftChars="0"/>
         <w:rPr>
-          <w:rFonts w:ascii="標楷體" w:eastAsia="標楷體" w:hAnsi="標楷體" w:hint="eastAsia"/>
+          <w:rFonts w:ascii="標楷體" w:eastAsia="標楷體" w:hAnsi="標楷體"/>
           <w:sz w:val="30"/>
           <w:szCs w:val="30"/>
         </w:rPr>
@@ -2748,7 +2744,7 @@
         </w:numPr>
         <w:ind w:leftChars="0"/>
         <w:rPr>
-          <w:rFonts w:ascii="標楷體" w:eastAsia="標楷體" w:hAnsi="標楷體" w:hint="eastAsia"/>
+          <w:rFonts w:ascii="標楷體" w:eastAsia="標楷體" w:hAnsi="標楷體"/>
           <w:sz w:val="30"/>
           <w:szCs w:val="30"/>
         </w:rPr>
@@ -2765,7 +2761,7 @@
     <w:p>
       <w:pPr>
         <w:rPr>
-          <w:rFonts w:ascii="標楷體" w:eastAsia="標楷體" w:hAnsi="標楷體" w:hint="eastAsia"/>
+          <w:rFonts w:ascii="標楷體" w:eastAsia="標楷體" w:hAnsi="標楷體"/>
           <w:sz w:val="30"/>
           <w:szCs w:val="30"/>
         </w:rPr>
@@ -2806,7 +2802,7 @@
     <w:p>
       <w:pPr>
         <w:rPr>
-          <w:rFonts w:ascii="標楷體" w:eastAsia="標楷體" w:hAnsi="標楷體" w:hint="eastAsia"/>
+          <w:rFonts w:ascii="標楷體" w:eastAsia="標楷體" w:hAnsi="標楷體"/>
           <w:sz w:val="30"/>
           <w:szCs w:val="30"/>
         </w:rPr>
@@ -2835,7 +2831,7 @@
                     <pic:cNvPicPr/>
                   </pic:nvPicPr>
                   <pic:blipFill>
-                    <a:blip r:embed="rId13">
+                    <a:blip r:embed="rId12">
                       <a:extLst>
                         <a:ext uri="{28A0092B-C50C-407E-A947-70E740481C1C}">
                           <a14:useLocalDpi xmlns:a14="http://schemas.microsoft.com/office/drawing/2010/main" val="0"/>
@@ -2865,178 +2861,169 @@
     <w:p>
       <w:pPr>
         <w:pStyle w:val="2"/>
+      </w:pPr>
+      <w:r>
         <w:rPr>
           <w:rFonts w:hint="eastAsia"/>
         </w:rPr>
+        <w:t>父子關係</w:t>
+      </w:r>
+    </w:p>
+    <w:p>
+      <w:pPr>
+        <w:rPr>
+          <w:rFonts w:ascii="標楷體" w:eastAsia="標楷體" w:hAnsi="標楷體"/>
+          <w:sz w:val="30"/>
+          <w:szCs w:val="30"/>
+        </w:rPr>
+      </w:pPr>
+      <w:r>
+        <w:rPr>
+          <w:rFonts w:ascii="標楷體" w:eastAsia="標楷體" w:hAnsi="標楷體" w:hint="eastAsia"/>
+          <w:sz w:val="30"/>
+          <w:szCs w:val="30"/>
+        </w:rPr>
+        <w:t xml:space="preserve">  假如我現在是上圖中的&lt;h1&gt;，那麼我的父(Parent node，上層節點)就是&lt;body&gt;，而我的子(Child node，下層節點)就是</w:t>
+      </w:r>
+      <w:proofErr w:type="spellStart"/>
+      <w:r>
+        <w:rPr>
+          <w:rFonts w:ascii="標楷體" w:eastAsia="標楷體" w:hAnsi="標楷體" w:hint="eastAsia"/>
+          <w:sz w:val="30"/>
+          <w:szCs w:val="30"/>
+        </w:rPr>
+        <w:t>textNode</w:t>
+      </w:r>
+      <w:proofErr w:type="spellEnd"/>
+      <w:r>
+        <w:rPr>
+          <w:rFonts w:ascii="標楷體" w:eastAsia="標楷體" w:hAnsi="標楷體" w:hint="eastAsia"/>
+          <w:sz w:val="30"/>
+          <w:szCs w:val="30"/>
+        </w:rPr>
+        <w:t>(</w:t>
+      </w:r>
+      <w:r>
+        <w:rPr>
+          <w:rFonts w:ascii="標楷體" w:eastAsia="標楷體" w:hAnsi="標楷體"/>
+          <w:sz w:val="30"/>
+          <w:szCs w:val="30"/>
+        </w:rPr>
+        <w:t>“</w:t>
+      </w:r>
+      <w:r>
+        <w:rPr>
+          <w:rFonts w:ascii="標楷體" w:eastAsia="標楷體" w:hAnsi="標楷體" w:hint="eastAsia"/>
+          <w:sz w:val="30"/>
+          <w:szCs w:val="30"/>
+        </w:rPr>
+        <w:t>這是標題</w:t>
+      </w:r>
+      <w:r>
+        <w:rPr>
+          <w:rFonts w:ascii="標楷體" w:eastAsia="標楷體" w:hAnsi="標楷體"/>
+          <w:sz w:val="30"/>
+          <w:szCs w:val="30"/>
+        </w:rPr>
+        <w:t>”</w:t>
+      </w:r>
+      <w:r>
+        <w:rPr>
+          <w:rFonts w:ascii="標楷體" w:eastAsia="標楷體" w:hAnsi="標楷體" w:hint="eastAsia"/>
+          <w:sz w:val="30"/>
+          <w:szCs w:val="30"/>
+        </w:rPr>
+        <w:t>)</w:t>
+      </w:r>
+    </w:p>
+    <w:p>
+      <w:pPr>
+        <w:pStyle w:val="2"/>
       </w:pPr>
       <w:r>
         <w:rPr>
           <w:rFonts w:hint="eastAsia"/>
         </w:rPr>
-        <w:t>父子關係</w:t>
-      </w:r>
-    </w:p>
-    <w:p>
-      <w:pPr>
-        <w:rPr>
-          <w:rFonts w:ascii="標楷體" w:eastAsia="標楷體" w:hAnsi="標楷體" w:hint="eastAsia"/>
-          <w:sz w:val="30"/>
-          <w:szCs w:val="30"/>
-        </w:rPr>
-      </w:pPr>
-      <w:r>
-        <w:rPr>
-          <w:rFonts w:ascii="標楷體" w:eastAsia="標楷體" w:hAnsi="標楷體" w:hint="eastAsia"/>
-          <w:sz w:val="30"/>
-          <w:szCs w:val="30"/>
-        </w:rPr>
-        <w:t xml:space="preserve">  假如我現在是上圖中的&lt;h1&gt;，那麼我的父(Parent node，上層節點)就是&lt;body&gt;，而我的子(Child node，下層節點)就是</w:t>
-      </w:r>
-      <w:proofErr w:type="spellStart"/>
-      <w:r>
-        <w:rPr>
-          <w:rFonts w:ascii="標楷體" w:eastAsia="標楷體" w:hAnsi="標楷體" w:hint="eastAsia"/>
-          <w:sz w:val="30"/>
-          <w:szCs w:val="30"/>
-        </w:rPr>
-        <w:t>textNode</w:t>
-      </w:r>
-      <w:proofErr w:type="spellEnd"/>
-      <w:r>
-        <w:rPr>
-          <w:rFonts w:ascii="標楷體" w:eastAsia="標楷體" w:hAnsi="標楷體" w:hint="eastAsia"/>
-          <w:sz w:val="30"/>
-          <w:szCs w:val="30"/>
-        </w:rPr>
-        <w:t>(</w:t>
-      </w:r>
-      <w:r>
-        <w:rPr>
-          <w:rFonts w:ascii="標楷體" w:eastAsia="標楷體" w:hAnsi="標楷體"/>
-          <w:sz w:val="30"/>
-          <w:szCs w:val="30"/>
-        </w:rPr>
-        <w:t>“</w:t>
-      </w:r>
-      <w:r>
-        <w:rPr>
-          <w:rFonts w:ascii="標楷體" w:eastAsia="標楷體" w:hAnsi="標楷體" w:hint="eastAsia"/>
-          <w:sz w:val="30"/>
-          <w:szCs w:val="30"/>
-        </w:rPr>
-        <w:t>這是標題</w:t>
-      </w:r>
-      <w:r>
-        <w:rPr>
-          <w:rFonts w:ascii="標楷體" w:eastAsia="標楷體" w:hAnsi="標楷體"/>
-          <w:sz w:val="30"/>
-          <w:szCs w:val="30"/>
-        </w:rPr>
-        <w:t>”</w:t>
-      </w:r>
-      <w:r>
-        <w:rPr>
-          <w:rFonts w:ascii="標楷體" w:eastAsia="標楷體" w:hAnsi="標楷體" w:hint="eastAsia"/>
-          <w:sz w:val="30"/>
-          <w:szCs w:val="30"/>
-        </w:rPr>
-        <w:t>)</w:t>
-      </w:r>
+        <w:t>兄弟關係</w:t>
+      </w:r>
+    </w:p>
+    <w:p>
+      <w:pPr>
+        <w:rPr>
+          <w:rFonts w:ascii="標楷體" w:eastAsia="標楷體" w:hAnsi="標楷體"/>
+          <w:sz w:val="30"/>
+          <w:szCs w:val="30"/>
+        </w:rPr>
+      </w:pPr>
+      <w:r>
+        <w:rPr>
+          <w:rFonts w:hint="eastAsia"/>
+        </w:rPr>
+        <w:t xml:space="preserve">  </w:t>
+      </w:r>
+      <w:r>
+        <w:rPr>
+          <w:rFonts w:ascii="標楷體" w:eastAsia="標楷體" w:hAnsi="標楷體" w:hint="eastAsia"/>
+          <w:sz w:val="30"/>
+          <w:szCs w:val="30"/>
+        </w:rPr>
+        <w:t>一樣的我是&lt;h1&gt;，那我的兄弟就是&lt;p&gt;啦，有同一</w:t>
+      </w:r>
+      <w:proofErr w:type="gramStart"/>
+      <w:r>
+        <w:rPr>
+          <w:rFonts w:ascii="標楷體" w:eastAsia="標楷體" w:hAnsi="標楷體" w:hint="eastAsia"/>
+          <w:sz w:val="30"/>
+          <w:szCs w:val="30"/>
+        </w:rPr>
+        <w:t>個</w:t>
+      </w:r>
+      <w:proofErr w:type="gramEnd"/>
+      <w:r>
+        <w:rPr>
+          <w:rFonts w:ascii="標楷體" w:eastAsia="標楷體" w:hAnsi="標楷體" w:hint="eastAsia"/>
+          <w:sz w:val="30"/>
+          <w:szCs w:val="30"/>
+        </w:rPr>
+        <w:t>Parent node</w:t>
+      </w:r>
+      <w:proofErr w:type="gramStart"/>
+      <w:r>
+        <w:rPr>
+          <w:rFonts w:ascii="標楷體" w:eastAsia="標楷體" w:hAnsi="標楷體" w:hint="eastAsia"/>
+          <w:sz w:val="30"/>
+          <w:szCs w:val="30"/>
+        </w:rPr>
+        <w:t>的同層節點</w:t>
+      </w:r>
+      <w:proofErr w:type="gramEnd"/>
+      <w:r>
+        <w:rPr>
+          <w:rFonts w:ascii="標楷體" w:eastAsia="標楷體" w:hAnsi="標楷體" w:hint="eastAsia"/>
+          <w:sz w:val="30"/>
+          <w:szCs w:val="30"/>
+        </w:rPr>
+        <w:t>，就是兄弟啦!!</w:t>
+      </w:r>
+    </w:p>
+    <w:p>
+      <w:pPr>
+        <w:rPr>
+          <w:rFonts w:ascii="標楷體" w:eastAsia="標楷體" w:hAnsi="標楷體"/>
+          <w:sz w:val="30"/>
+          <w:szCs w:val="30"/>
+        </w:rPr>
+      </w:pPr>
     </w:p>
     <w:p>
       <w:pPr>
         <w:pStyle w:val="2"/>
+      </w:pPr>
+      <w:proofErr w:type="spellStart"/>
+      <w:r>
         <w:rPr>
           <w:rFonts w:hint="eastAsia"/>
         </w:rPr>
-      </w:pPr>
-      <w:r>
-        <w:rPr>
-          <w:rFonts w:hint="eastAsia"/>
-        </w:rPr>
-        <w:t>兄弟關係</w:t>
-      </w:r>
-    </w:p>
-    <w:p>
-      <w:pPr>
-        <w:rPr>
-          <w:rFonts w:ascii="標楷體" w:eastAsia="標楷體" w:hAnsi="標楷體" w:hint="eastAsia"/>
-          <w:sz w:val="30"/>
-          <w:szCs w:val="30"/>
-        </w:rPr>
-      </w:pPr>
-      <w:r>
-        <w:rPr>
-          <w:rFonts w:hint="eastAsia"/>
-        </w:rPr>
-        <w:t xml:space="preserve">  </w:t>
-      </w:r>
-      <w:r>
-        <w:rPr>
-          <w:rFonts w:ascii="標楷體" w:eastAsia="標楷體" w:hAnsi="標楷體" w:hint="eastAsia"/>
-          <w:sz w:val="30"/>
-          <w:szCs w:val="30"/>
-        </w:rPr>
-        <w:t>一樣的我是&lt;h1&gt;，那我的兄弟就是&lt;p&gt;啦，有同一</w:t>
-      </w:r>
-      <w:proofErr w:type="gramStart"/>
-      <w:r>
-        <w:rPr>
-          <w:rFonts w:ascii="標楷體" w:eastAsia="標楷體" w:hAnsi="標楷體" w:hint="eastAsia"/>
-          <w:sz w:val="30"/>
-          <w:szCs w:val="30"/>
-        </w:rPr>
-        <w:t>個</w:t>
-      </w:r>
-      <w:proofErr w:type="gramEnd"/>
-      <w:r>
-        <w:rPr>
-          <w:rFonts w:ascii="標楷體" w:eastAsia="標楷體" w:hAnsi="標楷體" w:hint="eastAsia"/>
-          <w:sz w:val="30"/>
-          <w:szCs w:val="30"/>
-        </w:rPr>
-        <w:t>Parent node</w:t>
-      </w:r>
-      <w:proofErr w:type="gramStart"/>
-      <w:r>
-        <w:rPr>
-          <w:rFonts w:ascii="標楷體" w:eastAsia="標楷體" w:hAnsi="標楷體" w:hint="eastAsia"/>
-          <w:sz w:val="30"/>
-          <w:szCs w:val="30"/>
-        </w:rPr>
-        <w:t>的同層節點</w:t>
-      </w:r>
-      <w:proofErr w:type="gramEnd"/>
-      <w:r>
-        <w:rPr>
-          <w:rFonts w:ascii="標楷體" w:eastAsia="標楷體" w:hAnsi="標楷體" w:hint="eastAsia"/>
-          <w:sz w:val="30"/>
-          <w:szCs w:val="30"/>
-        </w:rPr>
-        <w:t>，就是兄弟啦!!</w:t>
-      </w:r>
-    </w:p>
-    <w:p>
-      <w:pPr>
-        <w:rPr>
-          <w:rFonts w:ascii="標楷體" w:eastAsia="標楷體" w:hAnsi="標楷體" w:hint="eastAsia"/>
-          <w:sz w:val="30"/>
-          <w:szCs w:val="30"/>
-        </w:rPr>
-      </w:pPr>
-    </w:p>
-    <w:p>
-      <w:pPr>
-        <w:pStyle w:val="2"/>
-        <w:rPr>
-          <w:rFonts w:hint="eastAsia"/>
-        </w:rPr>
-      </w:pPr>
-      <w:proofErr w:type="spellStart"/>
-      <w:r>
-        <w:rPr>
-          <w:rFonts w:hint="eastAsia"/>
-        </w:rPr>
         <w:t>Node.childNodes</w:t>
       </w:r>
       <w:proofErr w:type="spellEnd"/>
@@ -3044,7 +3031,7 @@
     <w:p>
       <w:pPr>
         <w:rPr>
-          <w:rFonts w:ascii="標楷體" w:eastAsia="標楷體" w:hAnsi="標楷體" w:hint="eastAsia"/>
+          <w:rFonts w:ascii="標楷體" w:eastAsia="標楷體" w:hAnsi="標楷體"/>
           <w:sz w:val="30"/>
           <w:szCs w:val="30"/>
         </w:rPr>
@@ -3094,7 +3081,7 @@
     <w:p>
       <w:pPr>
         <w:rPr>
-          <w:rFonts w:ascii="標楷體" w:eastAsia="標楷體" w:hAnsi="標楷體" w:hint="eastAsia"/>
+          <w:rFonts w:ascii="標楷體" w:eastAsia="標楷體" w:hAnsi="標楷體"/>
           <w:sz w:val="30"/>
           <w:szCs w:val="30"/>
         </w:rPr>
@@ -3122,7 +3109,7 @@
                     <pic:cNvPicPr/>
                   </pic:nvPicPr>
                   <pic:blipFill>
-                    <a:blip r:embed="rId14">
+                    <a:blip r:embed="rId13">
                       <a:extLst>
                         <a:ext uri="{28A0092B-C50C-407E-A947-70E740481C1C}">
                           <a14:useLocalDpi xmlns:a14="http://schemas.microsoft.com/office/drawing/2010/main" val="0"/>
@@ -3152,7 +3139,7 @@
     <w:p>
       <w:pPr>
         <w:rPr>
-          <w:rFonts w:ascii="標楷體" w:eastAsia="標楷體" w:hAnsi="標楷體" w:hint="eastAsia"/>
+          <w:rFonts w:ascii="標楷體" w:eastAsia="標楷體" w:hAnsi="標楷體"/>
           <w:sz w:val="30"/>
           <w:szCs w:val="30"/>
         </w:rPr>
@@ -3169,7 +3156,7 @@
     <w:p>
       <w:pPr>
         <w:rPr>
-          <w:rFonts w:ascii="標楷體" w:eastAsia="標楷體" w:hAnsi="標楷體" w:hint="eastAsia"/>
+          <w:rFonts w:ascii="標楷體" w:eastAsia="標楷體" w:hAnsi="標楷體"/>
           <w:sz w:val="30"/>
           <w:szCs w:val="30"/>
         </w:rPr>
@@ -3204,7 +3191,7 @@
     <w:p>
       <w:pPr>
         <w:rPr>
-          <w:rFonts w:ascii="標楷體" w:eastAsia="標楷體" w:hAnsi="標楷體" w:hint="eastAsia"/>
+          <w:rFonts w:ascii="標楷體" w:eastAsia="標楷體" w:hAnsi="標楷體"/>
           <w:sz w:val="30"/>
           <w:szCs w:val="30"/>
         </w:rPr>
@@ -3232,7 +3219,7 @@
                     <pic:cNvPicPr/>
                   </pic:nvPicPr>
                   <pic:blipFill>
-                    <a:blip r:embed="rId15" cstate="print">
+                    <a:blip r:embed="rId14" cstate="print">
                       <a:extLst>
                         <a:ext uri="{28A0092B-C50C-407E-A947-70E740481C1C}">
                           <a14:useLocalDpi xmlns:a14="http://schemas.microsoft.com/office/drawing/2010/main" val="0"/>
@@ -3262,7 +3249,7 @@
     <w:p>
       <w:pPr>
         <w:rPr>
-          <w:rFonts w:ascii="標楷體" w:eastAsia="標楷體" w:hAnsi="標楷體" w:hint="eastAsia"/>
+          <w:rFonts w:ascii="標楷體" w:eastAsia="標楷體" w:hAnsi="標楷體"/>
           <w:sz w:val="30"/>
           <w:szCs w:val="30"/>
         </w:rPr>
@@ -3315,61 +3302,56 @@
     <w:p>
       <w:pPr>
         <w:pStyle w:val="2"/>
+      </w:pPr>
+      <w:proofErr w:type="spellStart"/>
+      <w:r>
         <w:rPr>
           <w:rFonts w:hint="eastAsia"/>
         </w:rPr>
-      </w:pPr>
-      <w:proofErr w:type="spellStart"/>
+        <w:t>parentNode</w:t>
+      </w:r>
+      <w:proofErr w:type="spellEnd"/>
+      <w:r>
+        <w:rPr>
+          <w:rFonts w:hint="eastAsia"/>
+        </w:rPr>
+        <w:t>/</w:t>
+      </w:r>
+      <w:proofErr w:type="spellStart"/>
+      <w:r>
+        <w:rPr>
+          <w:rFonts w:hint="eastAsia"/>
+        </w:rPr>
+        <w:t>parentElement</w:t>
+      </w:r>
+      <w:proofErr w:type="spellEnd"/>
+    </w:p>
+    <w:p>
+      <w:pPr>
+        <w:rPr>
+          <w:rFonts w:ascii="標楷體" w:eastAsia="標楷體" w:hAnsi="標楷體"/>
+          <w:sz w:val="30"/>
+          <w:szCs w:val="30"/>
+        </w:rPr>
+      </w:pPr>
+      <w:r>
+        <w:rPr>
+          <w:rFonts w:ascii="標楷體" w:eastAsia="標楷體" w:hAnsi="標楷體" w:hint="eastAsia"/>
+          <w:sz w:val="30"/>
+          <w:szCs w:val="30"/>
+        </w:rPr>
+        <w:t xml:space="preserve">  我們可以這樣</w:t>
+      </w:r>
       <w:proofErr w:type="gramStart"/>
       <w:r>
         <w:rPr>
-          <w:rFonts w:hint="eastAsia"/>
-        </w:rPr>
-        <w:t>parentNode</w:t>
-      </w:r>
-      <w:proofErr w:type="spellEnd"/>
-      <w:r>
-        <w:rPr>
-          <w:rFonts w:hint="eastAsia"/>
-        </w:rPr>
-        <w:t>/</w:t>
-      </w:r>
-      <w:proofErr w:type="spellStart"/>
-      <w:r>
-        <w:rPr>
-          <w:rFonts w:hint="eastAsia"/>
-        </w:rPr>
-        <w:t>parentElement</w:t>
-      </w:r>
-      <w:proofErr w:type="spellEnd"/>
+          <w:rFonts w:ascii="標楷體" w:eastAsia="標楷體" w:hAnsi="標楷體" w:hint="eastAsia"/>
+          <w:sz w:val="30"/>
+          <w:szCs w:val="30"/>
+        </w:rPr>
+        <w:t>來找父節點</w:t>
+      </w:r>
       <w:proofErr w:type="gramEnd"/>
-    </w:p>
-    <w:p>
-      <w:pPr>
-        <w:rPr>
-          <w:rFonts w:ascii="標楷體" w:eastAsia="標楷體" w:hAnsi="標楷體" w:hint="eastAsia"/>
-          <w:sz w:val="30"/>
-          <w:szCs w:val="30"/>
-        </w:rPr>
-      </w:pPr>
-      <w:r>
-        <w:rPr>
-          <w:rFonts w:ascii="標楷體" w:eastAsia="標楷體" w:hAnsi="標楷體" w:hint="eastAsia"/>
-          <w:sz w:val="30"/>
-          <w:szCs w:val="30"/>
-        </w:rPr>
-        <w:t xml:space="preserve">  我們可以這樣</w:t>
-      </w:r>
-      <w:proofErr w:type="gramStart"/>
-      <w:r>
-        <w:rPr>
-          <w:rFonts w:ascii="標楷體" w:eastAsia="標楷體" w:hAnsi="標楷體" w:hint="eastAsia"/>
-          <w:sz w:val="30"/>
-          <w:szCs w:val="30"/>
-        </w:rPr>
-        <w:t>來找父節點</w:t>
-      </w:r>
-      <w:proofErr w:type="gramEnd"/>
       <w:r>
         <w:rPr>
           <w:rFonts w:ascii="標楷體" w:eastAsia="標楷體" w:hAnsi="標楷體" w:hint="eastAsia"/>
@@ -3382,7 +3364,7 @@
     <w:p>
       <w:pPr>
         <w:rPr>
-          <w:rFonts w:ascii="標楷體" w:eastAsia="標楷體" w:hAnsi="標楷體" w:hint="eastAsia"/>
+          <w:rFonts w:ascii="標楷體" w:eastAsia="標楷體" w:hAnsi="標楷體"/>
           <w:sz w:val="30"/>
           <w:szCs w:val="30"/>
         </w:rPr>
@@ -3399,16 +3381,16 @@
     <w:p>
       <w:pPr>
         <w:rPr>
-          <w:rFonts w:ascii="標楷體" w:eastAsia="標楷體" w:hAnsi="標楷體" w:hint="eastAsia"/>
-          <w:sz w:val="30"/>
-          <w:szCs w:val="30"/>
-        </w:rPr>
-      </w:pPr>
-    </w:p>
-    <w:p>
-      <w:pPr>
-        <w:rPr>
-          <w:rFonts w:ascii="標楷體" w:eastAsia="標楷體" w:hAnsi="標楷體" w:hint="eastAsia"/>
+          <w:rFonts w:ascii="標楷體" w:eastAsia="標楷體" w:hAnsi="標楷體"/>
+          <w:sz w:val="30"/>
+          <w:szCs w:val="30"/>
+        </w:rPr>
+      </w:pPr>
+    </w:p>
+    <w:p>
+      <w:pPr>
+        <w:rPr>
+          <w:rFonts w:ascii="標楷體" w:eastAsia="標楷體" w:hAnsi="標楷體"/>
           <w:sz w:val="30"/>
           <w:szCs w:val="30"/>
         </w:rPr>
@@ -3480,17 +3462,187 @@
     <w:p>
       <w:pPr>
         <w:pStyle w:val="2"/>
+      </w:pPr>
+      <w:proofErr w:type="spellStart"/>
+      <w:r>
         <w:rPr>
           <w:rFonts w:hint="eastAsia"/>
         </w:rPr>
-      </w:pPr>
-      <w:proofErr w:type="spellStart"/>
+        <w:t>firstChild</w:t>
+      </w:r>
+      <w:proofErr w:type="spellEnd"/>
+      <w:r>
+        <w:rPr>
+          <w:rFonts w:hint="eastAsia"/>
+        </w:rPr>
+        <w:t>/</w:t>
+      </w:r>
+      <w:proofErr w:type="spellStart"/>
+      <w:r>
+        <w:rPr>
+          <w:rFonts w:hint="eastAsia"/>
+        </w:rPr>
+        <w:t>firstElementChild</w:t>
+      </w:r>
+      <w:proofErr w:type="spellEnd"/>
+    </w:p>
+    <w:p>
+      <w:pPr>
+        <w:rPr>
+          <w:rFonts w:ascii="標楷體" w:eastAsia="標楷體" w:hAnsi="標楷體"/>
+          <w:sz w:val="30"/>
+          <w:szCs w:val="30"/>
+        </w:rPr>
+      </w:pPr>
+      <w:r>
+        <w:rPr>
+          <w:rFonts w:ascii="標楷體" w:eastAsia="標楷體" w:hAnsi="標楷體" w:hint="eastAsia"/>
+          <w:sz w:val="30"/>
+          <w:szCs w:val="30"/>
+        </w:rPr>
+        <w:t xml:space="preserve">  </w:t>
+      </w:r>
+      <w:proofErr w:type="spellStart"/>
+      <w:r>
+        <w:rPr>
+          <w:rFonts w:ascii="標楷體" w:eastAsia="標楷體" w:hAnsi="標楷體" w:hint="eastAsia"/>
+          <w:sz w:val="30"/>
+          <w:szCs w:val="30"/>
+        </w:rPr>
+        <w:t>firstChild</w:t>
+      </w:r>
+      <w:proofErr w:type="spellEnd"/>
+      <w:r>
+        <w:rPr>
+          <w:rFonts w:ascii="標楷體" w:eastAsia="標楷體" w:hAnsi="標楷體" w:hint="eastAsia"/>
+          <w:sz w:val="30"/>
+          <w:szCs w:val="30"/>
+        </w:rPr>
+        <w:t>/</w:t>
+      </w:r>
+      <w:proofErr w:type="spellStart"/>
+      <w:r>
+        <w:rPr>
+          <w:rFonts w:ascii="標楷體" w:eastAsia="標楷體" w:hAnsi="標楷體" w:hint="eastAsia"/>
+          <w:sz w:val="30"/>
+          <w:szCs w:val="30"/>
+        </w:rPr>
+        <w:t>firstElementchild</w:t>
+      </w:r>
+      <w:proofErr w:type="spellEnd"/>
+      <w:r>
+        <w:rPr>
+          <w:rFonts w:ascii="標楷體" w:eastAsia="標楷體" w:hAnsi="標楷體" w:hint="eastAsia"/>
+          <w:sz w:val="30"/>
+          <w:szCs w:val="30"/>
+        </w:rPr>
+        <w:t>可以找到第一個子節點，如果沒有子節點則回傳null。</w:t>
+      </w:r>
+    </w:p>
+    <w:p>
+      <w:pPr>
+        <w:rPr>
+          <w:rFonts w:ascii="標楷體" w:eastAsia="標楷體" w:hAnsi="標楷體"/>
+          <w:sz w:val="30"/>
+          <w:szCs w:val="30"/>
+        </w:rPr>
+      </w:pPr>
+      <w:r>
+        <w:rPr>
+          <w:rFonts w:ascii="標楷體" w:eastAsia="標楷體" w:hAnsi="標楷體" w:hint="eastAsia"/>
+          <w:sz w:val="30"/>
+          <w:szCs w:val="30"/>
+        </w:rPr>
+        <w:t>CODE</w:t>
+      </w:r>
+    </w:p>
+    <w:p>
+      <w:pPr>
+        <w:pStyle w:val="2"/>
+      </w:pPr>
+      <w:proofErr w:type="spellStart"/>
+      <w:r>
+        <w:rPr>
+          <w:rFonts w:hint="eastAsia"/>
+        </w:rPr>
+        <w:t>lastChild</w:t>
+      </w:r>
+      <w:proofErr w:type="spellEnd"/>
+      <w:r>
+        <w:rPr>
+          <w:rFonts w:hint="eastAsia"/>
+        </w:rPr>
+        <w:t>/</w:t>
+      </w:r>
+      <w:proofErr w:type="spellStart"/>
+      <w:r>
+        <w:rPr>
+          <w:rFonts w:hint="eastAsia"/>
+        </w:rPr>
+        <w:t>lastElementChild</w:t>
+      </w:r>
+      <w:proofErr w:type="spellEnd"/>
+    </w:p>
+    <w:p>
+      <w:pPr>
+        <w:rPr>
+          <w:rFonts w:ascii="標楷體" w:eastAsia="標楷體" w:hAnsi="標楷體"/>
+          <w:sz w:val="30"/>
+          <w:szCs w:val="30"/>
+        </w:rPr>
+      </w:pPr>
+      <w:r>
+        <w:rPr>
+          <w:rFonts w:hint="eastAsia"/>
+        </w:rPr>
+        <w:t xml:space="preserve">  </w:t>
+      </w:r>
       <w:proofErr w:type="gramStart"/>
       <w:r>
         <w:rPr>
+          <w:rFonts w:ascii="標楷體" w:eastAsia="標楷體" w:hAnsi="標楷體" w:hint="eastAsia"/>
+          <w:sz w:val="30"/>
+          <w:szCs w:val="30"/>
+        </w:rPr>
+        <w:t>可以找第一個</w:t>
+      </w:r>
+      <w:proofErr w:type="gramEnd"/>
+      <w:r>
+        <w:rPr>
+          <w:rFonts w:ascii="標楷體" w:eastAsia="標楷體" w:hAnsi="標楷體" w:hint="eastAsia"/>
+          <w:sz w:val="30"/>
+          <w:szCs w:val="30"/>
+        </w:rPr>
+        <w:t>，也可以找最後一個。</w:t>
+      </w:r>
+    </w:p>
+    <w:p>
+      <w:pPr>
+        <w:rPr>
+          <w:rFonts w:ascii="標楷體" w:eastAsia="標楷體" w:hAnsi="標楷體"/>
+          <w:sz w:val="30"/>
+          <w:szCs w:val="30"/>
+        </w:rPr>
+      </w:pPr>
+      <w:r>
+        <w:rPr>
+          <w:rFonts w:ascii="標楷體" w:eastAsia="標楷體" w:hAnsi="標楷體" w:hint="eastAsia"/>
+          <w:sz w:val="30"/>
+          <w:szCs w:val="30"/>
+        </w:rPr>
+        <w:t>CODE</w:t>
+      </w:r>
+    </w:p>
+    <w:p>
+      <w:pPr>
+        <w:pStyle w:val="2"/>
+      </w:pPr>
+      <w:proofErr w:type="spellStart"/>
+      <w:r>
+        <w:rPr>
           <w:rFonts w:hint="eastAsia"/>
         </w:rPr>
-        <w:t>firstChild</w:t>
+        <w:t>previousSibling</w:t>
       </w:r>
       <w:proofErr w:type="spellEnd"/>
       <w:r>
@@ -3504,24 +3656,21 @@
         <w:rPr>
           <w:rFonts w:hint="eastAsia"/>
         </w:rPr>
-        <w:t>firstElementChild</w:t>
-      </w:r>
-      <w:proofErr w:type="spellEnd"/>
-      <w:proofErr w:type="gramEnd"/>
-    </w:p>
-    <w:p>
-      <w:pPr>
-        <w:rPr>
-          <w:rFonts w:ascii="標楷體" w:eastAsia="標楷體" w:hAnsi="標楷體" w:hint="eastAsia"/>
-          <w:sz w:val="30"/>
-          <w:szCs w:val="30"/>
-        </w:rPr>
-      </w:pPr>
-      <w:r>
-        <w:rPr>
-          <w:rFonts w:ascii="標楷體" w:eastAsia="標楷體" w:hAnsi="標楷體" w:hint="eastAsia"/>
-          <w:sz w:val="30"/>
-          <w:szCs w:val="30"/>
+        <w:t>previousElementSibling</w:t>
+      </w:r>
+      <w:proofErr w:type="spellEnd"/>
+    </w:p>
+    <w:p>
+      <w:pPr>
+        <w:rPr>
+          <w:rFonts w:ascii="標楷體" w:eastAsia="標楷體" w:hAnsi="標楷體"/>
+          <w:sz w:val="30"/>
+          <w:szCs w:val="30"/>
+        </w:rPr>
+      </w:pPr>
+      <w:r>
+        <w:rPr>
+          <w:rFonts w:hint="eastAsia"/>
         </w:rPr>
         <w:t xml:space="preserve">  </w:t>
       </w:r>
@@ -3532,40 +3681,83 @@
           <w:sz w:val="30"/>
           <w:szCs w:val="30"/>
         </w:rPr>
-        <w:t>firstChild</w:t>
-      </w:r>
-      <w:proofErr w:type="spellEnd"/>
-      <w:r>
-        <w:rPr>
-          <w:rFonts w:ascii="標楷體" w:eastAsia="標楷體" w:hAnsi="標楷體" w:hint="eastAsia"/>
-          <w:sz w:val="30"/>
-          <w:szCs w:val="30"/>
+        <w:t>previousSibling</w:t>
+      </w:r>
+      <w:proofErr w:type="spellEnd"/>
+      <w:r>
+        <w:rPr>
+          <w:rFonts w:ascii="標楷體" w:eastAsia="標楷體" w:hAnsi="標楷體" w:hint="eastAsia"/>
+          <w:sz w:val="30"/>
+          <w:szCs w:val="30"/>
+        </w:rPr>
+        <w:t>可以找到自己的前一個節點</w:t>
+      </w:r>
+    </w:p>
+    <w:p>
+      <w:pPr>
+        <w:rPr>
+          <w:rFonts w:ascii="標楷體" w:eastAsia="標楷體" w:hAnsi="標楷體"/>
+          <w:sz w:val="30"/>
+          <w:szCs w:val="30"/>
+        </w:rPr>
+      </w:pPr>
+      <w:r>
+        <w:rPr>
+          <w:rFonts w:ascii="標楷體" w:eastAsia="標楷體" w:hAnsi="標楷體" w:hint="eastAsia"/>
+          <w:sz w:val="30"/>
+          <w:szCs w:val="30"/>
+        </w:rPr>
+        <w:t>CODE</w:t>
+      </w:r>
+    </w:p>
+    <w:p>
+      <w:pPr>
+        <w:pStyle w:val="2"/>
+      </w:pPr>
+      <w:proofErr w:type="spellStart"/>
+      <w:r>
+        <w:rPr>
+          <w:rFonts w:hint="eastAsia"/>
+        </w:rPr>
+        <w:t>nextSibling</w:t>
+      </w:r>
+      <w:proofErr w:type="spellEnd"/>
+      <w:r>
+        <w:rPr>
+          <w:rFonts w:hint="eastAsia"/>
         </w:rPr>
         <w:t>/</w:t>
       </w:r>
       <w:proofErr w:type="spellStart"/>
       <w:r>
         <w:rPr>
-          <w:rFonts w:ascii="標楷體" w:eastAsia="標楷體" w:hAnsi="標楷體" w:hint="eastAsia"/>
-          <w:sz w:val="30"/>
-          <w:szCs w:val="30"/>
-        </w:rPr>
-        <w:t>firstElementchild</w:t>
-      </w:r>
-      <w:proofErr w:type="spellEnd"/>
-      <w:r>
-        <w:rPr>
-          <w:rFonts w:ascii="標楷體" w:eastAsia="標楷體" w:hAnsi="標楷體" w:hint="eastAsia"/>
-          <w:sz w:val="30"/>
-          <w:szCs w:val="30"/>
-        </w:rPr>
-        <w:t>可以找到第一個子節點，如果沒有子節點則回傳null。</w:t>
-      </w:r>
-    </w:p>
-    <w:p>
-      <w:pPr>
-        <w:rPr>
-          <w:rFonts w:ascii="標楷體" w:eastAsia="標楷體" w:hAnsi="標楷體" w:hint="eastAsia"/>
+          <w:rFonts w:hint="eastAsia"/>
+        </w:rPr>
+        <w:t>nextElementSibling</w:t>
+      </w:r>
+      <w:proofErr w:type="spellEnd"/>
+    </w:p>
+    <w:p>
+      <w:pPr>
+        <w:rPr>
+          <w:rFonts w:ascii="標楷體" w:eastAsia="標楷體" w:hAnsi="標楷體"/>
+          <w:sz w:val="30"/>
+          <w:szCs w:val="30"/>
+        </w:rPr>
+      </w:pPr>
+      <w:r>
+        <w:rPr>
+          <w:rFonts w:ascii="標楷體" w:eastAsia="標楷體" w:hAnsi="標楷體" w:hint="eastAsia"/>
+          <w:sz w:val="30"/>
+          <w:szCs w:val="30"/>
+        </w:rPr>
+        <w:t xml:space="preserve">  找自己的下一個節點。</w:t>
+      </w:r>
+    </w:p>
+    <w:p>
+      <w:pPr>
+        <w:rPr>
+          <w:rFonts w:ascii="標楷體" w:eastAsia="標楷體" w:hAnsi="標楷體"/>
           <w:sz w:val="30"/>
           <w:szCs w:val="30"/>
         </w:rPr>
@@ -3581,236 +3773,6 @@
     </w:p>
     <w:p>
       <w:pPr>
-        <w:pStyle w:val="2"/>
-        <w:rPr>
-          <w:rFonts w:hint="eastAsia"/>
-        </w:rPr>
-      </w:pPr>
-      <w:proofErr w:type="spellStart"/>
-      <w:proofErr w:type="gramStart"/>
-      <w:r>
-        <w:rPr>
-          <w:rFonts w:hint="eastAsia"/>
-        </w:rPr>
-        <w:t>lastChild</w:t>
-      </w:r>
-      <w:proofErr w:type="spellEnd"/>
-      <w:r>
-        <w:rPr>
-          <w:rFonts w:hint="eastAsia"/>
-        </w:rPr>
-        <w:t>/</w:t>
-      </w:r>
-      <w:proofErr w:type="spellStart"/>
-      <w:r>
-        <w:rPr>
-          <w:rFonts w:hint="eastAsia"/>
-        </w:rPr>
-        <w:t>lastElementChild</w:t>
-      </w:r>
-      <w:proofErr w:type="spellEnd"/>
-      <w:proofErr w:type="gramEnd"/>
-    </w:p>
-    <w:p>
-      <w:pPr>
-        <w:rPr>
-          <w:rFonts w:ascii="標楷體" w:eastAsia="標楷體" w:hAnsi="標楷體" w:hint="eastAsia"/>
-          <w:sz w:val="30"/>
-          <w:szCs w:val="30"/>
-        </w:rPr>
-      </w:pPr>
-      <w:r>
-        <w:rPr>
-          <w:rFonts w:hint="eastAsia"/>
-        </w:rPr>
-        <w:t xml:space="preserve">  </w:t>
-      </w:r>
-      <w:proofErr w:type="gramStart"/>
-      <w:r>
-        <w:rPr>
-          <w:rFonts w:ascii="標楷體" w:eastAsia="標楷體" w:hAnsi="標楷體" w:hint="eastAsia"/>
-          <w:sz w:val="30"/>
-          <w:szCs w:val="30"/>
-        </w:rPr>
-        <w:t>可以找第一個</w:t>
-      </w:r>
-      <w:proofErr w:type="gramEnd"/>
-      <w:r>
-        <w:rPr>
-          <w:rFonts w:ascii="標楷體" w:eastAsia="標楷體" w:hAnsi="標楷體" w:hint="eastAsia"/>
-          <w:sz w:val="30"/>
-          <w:szCs w:val="30"/>
-        </w:rPr>
-        <w:t>，也可以找最後一個。</w:t>
-      </w:r>
-    </w:p>
-    <w:p>
-      <w:pPr>
-        <w:rPr>
-          <w:rFonts w:ascii="標楷體" w:eastAsia="標楷體" w:hAnsi="標楷體" w:hint="eastAsia"/>
-          <w:sz w:val="30"/>
-          <w:szCs w:val="30"/>
-        </w:rPr>
-      </w:pPr>
-      <w:r>
-        <w:rPr>
-          <w:rFonts w:ascii="標楷體" w:eastAsia="標楷體" w:hAnsi="標楷體" w:hint="eastAsia"/>
-          <w:sz w:val="30"/>
-          <w:szCs w:val="30"/>
-        </w:rPr>
-        <w:t>CODE</w:t>
-      </w:r>
-    </w:p>
-    <w:p>
-      <w:pPr>
-        <w:pStyle w:val="2"/>
-        <w:rPr>
-          <w:rFonts w:hint="eastAsia"/>
-        </w:rPr>
-      </w:pPr>
-      <w:proofErr w:type="spellStart"/>
-      <w:proofErr w:type="gramStart"/>
-      <w:r>
-        <w:rPr>
-          <w:rFonts w:hint="eastAsia"/>
-        </w:rPr>
-        <w:t>previousSibling</w:t>
-      </w:r>
-      <w:proofErr w:type="spellEnd"/>
-      <w:r>
-        <w:rPr>
-          <w:rFonts w:hint="eastAsia"/>
-        </w:rPr>
-        <w:t>/</w:t>
-      </w:r>
-      <w:proofErr w:type="spellStart"/>
-      <w:r>
-        <w:rPr>
-          <w:rFonts w:hint="eastAsia"/>
-        </w:rPr>
-        <w:t>previousElementSibling</w:t>
-      </w:r>
-      <w:proofErr w:type="spellEnd"/>
-      <w:proofErr w:type="gramEnd"/>
-    </w:p>
-    <w:p>
-      <w:pPr>
-        <w:rPr>
-          <w:rFonts w:ascii="標楷體" w:eastAsia="標楷體" w:hAnsi="標楷體" w:hint="eastAsia"/>
-          <w:sz w:val="30"/>
-          <w:szCs w:val="30"/>
-        </w:rPr>
-      </w:pPr>
-      <w:r>
-        <w:rPr>
-          <w:rFonts w:hint="eastAsia"/>
-        </w:rPr>
-        <w:t xml:space="preserve">  </w:t>
-      </w:r>
-      <w:proofErr w:type="spellStart"/>
-      <w:r>
-        <w:rPr>
-          <w:rFonts w:ascii="標楷體" w:eastAsia="標楷體" w:hAnsi="標楷體" w:hint="eastAsia"/>
-          <w:sz w:val="30"/>
-          <w:szCs w:val="30"/>
-        </w:rPr>
-        <w:t>previousSibling</w:t>
-      </w:r>
-      <w:proofErr w:type="spellEnd"/>
-      <w:r>
-        <w:rPr>
-          <w:rFonts w:ascii="標楷體" w:eastAsia="標楷體" w:hAnsi="標楷體" w:hint="eastAsia"/>
-          <w:sz w:val="30"/>
-          <w:szCs w:val="30"/>
-        </w:rPr>
-        <w:t>可以找到自己的前一個節點</w:t>
-      </w:r>
-    </w:p>
-    <w:p>
-      <w:pPr>
-        <w:rPr>
-          <w:rFonts w:ascii="標楷體" w:eastAsia="標楷體" w:hAnsi="標楷體" w:hint="eastAsia"/>
-          <w:sz w:val="30"/>
-          <w:szCs w:val="30"/>
-        </w:rPr>
-      </w:pPr>
-      <w:r>
-        <w:rPr>
-          <w:rFonts w:ascii="標楷體" w:eastAsia="標楷體" w:hAnsi="標楷體" w:hint="eastAsia"/>
-          <w:sz w:val="30"/>
-          <w:szCs w:val="30"/>
-        </w:rPr>
-        <w:t>CODE</w:t>
-      </w:r>
-    </w:p>
-    <w:p>
-      <w:pPr>
-        <w:pStyle w:val="2"/>
-        <w:rPr>
-          <w:rFonts w:hint="eastAsia"/>
-        </w:rPr>
-      </w:pPr>
-      <w:proofErr w:type="spellStart"/>
-      <w:proofErr w:type="gramStart"/>
-      <w:r>
-        <w:rPr>
-          <w:rFonts w:hint="eastAsia"/>
-        </w:rPr>
-        <w:t>nextSibling</w:t>
-      </w:r>
-      <w:proofErr w:type="spellEnd"/>
-      <w:r>
-        <w:rPr>
-          <w:rFonts w:hint="eastAsia"/>
-        </w:rPr>
-        <w:t>/</w:t>
-      </w:r>
-      <w:proofErr w:type="spellStart"/>
-      <w:r>
-        <w:rPr>
-          <w:rFonts w:hint="eastAsia"/>
-        </w:rPr>
-        <w:t>nextElementSibling</w:t>
-      </w:r>
-      <w:proofErr w:type="spellEnd"/>
-      <w:proofErr w:type="gramEnd"/>
-    </w:p>
-    <w:p>
-      <w:pPr>
-        <w:rPr>
-          <w:rFonts w:ascii="標楷體" w:eastAsia="標楷體" w:hAnsi="標楷體" w:hint="eastAsia"/>
-          <w:sz w:val="30"/>
-          <w:szCs w:val="30"/>
-        </w:rPr>
-      </w:pPr>
-      <w:r>
-        <w:rPr>
-          <w:rFonts w:ascii="標楷體" w:eastAsia="標楷體" w:hAnsi="標楷體" w:hint="eastAsia"/>
-          <w:sz w:val="30"/>
-          <w:szCs w:val="30"/>
-        </w:rPr>
-        <w:t xml:space="preserve">  找自己的下一個節點。</w:t>
-      </w:r>
-    </w:p>
-    <w:p>
-      <w:pPr>
-        <w:rPr>
-          <w:rFonts w:ascii="標楷體" w:eastAsia="標楷體" w:hAnsi="標楷體"/>
-          <w:sz w:val="30"/>
-          <w:szCs w:val="30"/>
-        </w:rPr>
-      </w:pPr>
-      <w:r>
-        <w:rPr>
-          <w:rFonts w:ascii="標楷體" w:eastAsia="標楷體" w:hAnsi="標楷體" w:hint="eastAsia"/>
-          <w:sz w:val="30"/>
-          <w:szCs w:val="30"/>
-        </w:rPr>
-        <w:t>CODE</w:t>
-      </w:r>
-    </w:p>
-    <w:p>
-      <w:pPr>
         <w:widowControl/>
         <w:rPr>
           <w:rFonts w:ascii="標楷體" w:eastAsia="標楷體" w:hAnsi="標楷體"/>
@@ -3830,9 +3792,6 @@
     <w:p>
       <w:pPr>
         <w:pStyle w:val="1"/>
-        <w:rPr>
-          <w:rFonts w:hint="eastAsia"/>
-        </w:rPr>
       </w:pPr>
       <w:r>
         <w:rPr>
@@ -3864,8 +3823,6 @@
         </w:rPr>
         <w:t>這次的介紹就到這裡啦!下一期我們會介紹</w:t>
       </w:r>
-      <w:bookmarkStart w:id="0" w:name="_GoBack"/>
-      <w:bookmarkEnd w:id="0"/>
     </w:p>
     <w:sectPr>
       <w:pgSz w:w="11906" w:h="16838"/>
@@ -3878,8 +3835,8 @@
 </file>
 
 <file path=word/numbering.xml><?xml version="1.0" encoding="utf-8"?>
-<w:numbering xmlns:wpc="http://schemas.microsoft.com/office/word/2010/wordprocessingCanvas" xmlns:mc="http://schemas.openxmlformats.org/markup-compatibility/2006" xmlns:o="urn:schemas-microsoft-com:office:office" xmlns:r="http://schemas.openxmlformats.org/officeDocument/2006/relationships" xmlns:m="http://schemas.openxmlformats.org/officeDocument/2006/math" xmlns:v="urn:schemas-microsoft-com:vml" xmlns:wp14="http://schemas.microsoft.com/office/word/2010/wordprocessingDrawing" xmlns:wp="http://schemas.openxmlformats.org/drawingml/2006/wordprocessingDrawing" xmlns:w10="urn:schemas-microsoft-com:office:word" xmlns:w="http://schemas.openxmlformats.org/wordprocessingml/2006/main" xmlns:w14="http://schemas.microsoft.com/office/word/2010/wordml" xmlns:wpg="http://schemas.microsoft.com/office/word/2010/wordprocessingGroup" xmlns:wpi="http://schemas.microsoft.com/office/word/2010/wordprocessingInk" xmlns:wne="http://schemas.microsoft.com/office/word/2006/wordml" xmlns:wps="http://schemas.microsoft.com/office/word/2010/wordprocessingShape" mc:Ignorable="w14 wp14">
-  <w:abstractNum w:abstractNumId="0">
+<w:numbering xmlns:wpc="http://schemas.microsoft.com/office/word/2010/wordprocessingCanvas" xmlns:cx="http://schemas.microsoft.com/office/drawing/2014/chartex" xmlns:mc="http://schemas.openxmlformats.org/markup-compatibility/2006" xmlns:o="urn:schemas-microsoft-com:office:office" xmlns:r="http://schemas.openxmlformats.org/officeDocument/2006/relationships" xmlns:m="http://schemas.openxmlformats.org/officeDocument/2006/math" xmlns:v="urn:schemas-microsoft-com:vml" xmlns:wp14="http://schemas.microsoft.com/office/word/2010/wordprocessingDrawing" xmlns:wp="http://schemas.openxmlformats.org/drawingml/2006/wordprocessingDrawing" xmlns:w10="urn:schemas-microsoft-com:office:word" xmlns:w="http://schemas.openxmlformats.org/wordprocessingml/2006/main" xmlns:w14="http://schemas.microsoft.com/office/word/2010/wordml" xmlns:w15="http://schemas.microsoft.com/office/word/2012/wordml" xmlns:w16se="http://schemas.microsoft.com/office/word/2015/wordml/symex" xmlns:wpg="http://schemas.microsoft.com/office/word/2010/wordprocessingGroup" xmlns:wpi="http://schemas.microsoft.com/office/word/2010/wordprocessingInk" xmlns:wne="http://schemas.microsoft.com/office/word/2006/wordml" xmlns:wps="http://schemas.microsoft.com/office/word/2010/wordprocessingShape" mc:Ignorable="w14 w15 w16se wp14">
+  <w:abstractNum w:abstractNumId="0" w15:restartNumberingAfterBreak="0">
     <w:nsid w:val="0450216B"/>
     <w:multiLevelType w:val="hybridMultilevel"/>
     <w:tmpl w:val="5B2E4D70"/>
@@ -3992,7 +3949,7 @@
       </w:rPr>
     </w:lvl>
   </w:abstractNum>
-  <w:abstractNum w:abstractNumId="1">
+  <w:abstractNum w:abstractNumId="1" w15:restartNumberingAfterBreak="0">
     <w:nsid w:val="1BF6637E"/>
     <w:multiLevelType w:val="hybridMultilevel"/>
     <w:tmpl w:val="309A0FD8"/>
@@ -4105,7 +4062,7 @@
       </w:rPr>
     </w:lvl>
   </w:abstractNum>
-  <w:abstractNum w:abstractNumId="2">
+  <w:abstractNum w:abstractNumId="2" w15:restartNumberingAfterBreak="0">
     <w:nsid w:val="24DA0060"/>
     <w:multiLevelType w:val="hybridMultilevel"/>
     <w:tmpl w:val="30F824C8"/>
@@ -4218,7 +4175,7 @@
       </w:rPr>
     </w:lvl>
   </w:abstractNum>
-  <w:abstractNum w:abstractNumId="3">
+  <w:abstractNum w:abstractNumId="3" w15:restartNumberingAfterBreak="0">
     <w:nsid w:val="25AE2A9E"/>
     <w:multiLevelType w:val="hybridMultilevel"/>
     <w:tmpl w:val="3F589ABC"/>
@@ -4331,7 +4288,7 @@
       </w:rPr>
     </w:lvl>
   </w:abstractNum>
-  <w:abstractNum w:abstractNumId="4">
+  <w:abstractNum w:abstractNumId="4" w15:restartNumberingAfterBreak="0">
     <w:nsid w:val="3CF70424"/>
     <w:multiLevelType w:val="hybridMultilevel"/>
     <w:tmpl w:val="F9061D36"/>
@@ -4444,7 +4401,7 @@
       </w:rPr>
     </w:lvl>
   </w:abstractNum>
-  <w:abstractNum w:abstractNumId="5">
+  <w:abstractNum w:abstractNumId="5" w15:restartNumberingAfterBreak="0">
     <w:nsid w:val="59BB2D8A"/>
     <w:multiLevelType w:val="hybridMultilevel"/>
     <w:tmpl w:val="9E6070B8"/>
@@ -4579,7 +4536,7 @@
 </file>
 
 <file path=word/styles.xml><?xml version="1.0" encoding="utf-8"?>
-<w:styles xmlns:mc="http://schemas.openxmlformats.org/markup-compatibility/2006" xmlns:r="http://schemas.openxmlformats.org/officeDocument/2006/relationships" xmlns:w="http://schemas.openxmlformats.org/wordprocessingml/2006/main" xmlns:w14="http://schemas.microsoft.com/office/word/2010/wordml" mc:Ignorable="w14">
+<w:styles xmlns:mc="http://schemas.openxmlformats.org/markup-compatibility/2006" xmlns:r="http://schemas.openxmlformats.org/officeDocument/2006/relationships" xmlns:w="http://schemas.openxmlformats.org/wordprocessingml/2006/main" xmlns:w14="http://schemas.microsoft.com/office/word/2010/wordml" xmlns:w15="http://schemas.microsoft.com/office/word/2012/wordml" xmlns:w16se="http://schemas.microsoft.com/office/word/2015/wordml/symex" mc:Ignorable="w14 w15 w16se">
   <w:docDefaults>
     <w:rPrDefault>
       <w:rPr>
@@ -4592,456 +4549,378 @@
     </w:rPrDefault>
     <w:pPrDefault/>
   </w:docDefaults>
-  <w:latentStyles w:defLockedState="0" w:defUIPriority="99" w:defSemiHidden="1" w:defUnhideWhenUsed="1" w:defQFormat="0" w:count="267">
-    <w:lsdException w:name="Normal" w:semiHidden="0" w:uiPriority="0" w:unhideWhenUsed="0" w:qFormat="1"/>
-    <w:lsdException w:name="heading 1" w:semiHidden="0" w:uiPriority="9" w:unhideWhenUsed="0" w:qFormat="1"/>
-    <w:lsdException w:name="heading 2" w:uiPriority="9" w:qFormat="1"/>
-    <w:lsdException w:name="heading 3" w:uiPriority="9" w:qFormat="1"/>
-    <w:lsdException w:name="heading 4" w:uiPriority="9" w:qFormat="1"/>
-    <w:lsdException w:name="heading 5" w:uiPriority="9" w:qFormat="1"/>
-    <w:lsdException w:name="heading 6" w:uiPriority="9" w:qFormat="1"/>
-    <w:lsdException w:name="heading 7" w:uiPriority="9" w:qFormat="1"/>
-    <w:lsdException w:name="heading 8" w:uiPriority="9" w:qFormat="1"/>
-    <w:lsdException w:name="heading 9" w:uiPriority="9" w:qFormat="1"/>
-    <w:lsdException w:name="toc 1" w:uiPriority="39"/>
-    <w:lsdException w:name="toc 2" w:uiPriority="39"/>
-    <w:lsdException w:name="toc 3" w:uiPriority="39"/>
-    <w:lsdException w:name="toc 4" w:uiPriority="39"/>
-    <w:lsdException w:name="toc 5" w:uiPriority="39"/>
-    <w:lsdException w:name="toc 6" w:uiPriority="39"/>
-    <w:lsdException w:name="toc 7" w:uiPriority="39"/>
-    <w:lsdException w:name="toc 8" w:uiPriority="39"/>
-    <w:lsdException w:name="toc 9" w:uiPriority="39"/>
-    <w:lsdException w:name="caption" w:uiPriority="35" w:qFormat="1"/>
-    <w:lsdException w:name="Title" w:semiHidden="0" w:uiPriority="10" w:unhideWhenUsed="0" w:qFormat="1"/>
-    <w:lsdException w:name="Default Paragraph Font" w:uiPriority="1"/>
-    <w:lsdException w:name="Subtitle" w:semiHidden="0" w:uiPriority="11" w:unhideWhenUsed="0" w:qFormat="1"/>
-    <w:lsdException w:name="Strong" w:semiHidden="0" w:uiPriority="22" w:unhideWhenUsed="0" w:qFormat="1"/>
-    <w:lsdException w:name="Emphasis" w:semiHidden="0" w:uiPriority="20" w:unhideWhenUsed="0" w:qFormat="1"/>
-    <w:lsdException w:name="Table Grid" w:semiHidden="0" w:uiPriority="59" w:unhideWhenUsed="0"/>
-    <w:lsdException w:name="Placeholder Text" w:unhideWhenUsed="0"/>
-    <w:lsdException w:name="No Spacing" w:semiHidden="0" w:uiPriority="1" w:unhideWhenUsed="0" w:qFormat="1"/>
-    <w:lsdException w:name="Light Shading" w:semiHidden="0" w:uiPriority="60" w:unhideWhenUsed="0"/>
-    <w:lsdException w:name="Light List" w:semiHidden="0" w:uiPriority="61" w:unhideWhenUsed="0"/>
-    <w:lsdException w:name="Light Grid" w:semiHidden="0" w:uiPriority="62" w:unhideWhenUsed="0"/>
-    <w:lsdException w:name="Medium Shading 1" w:semiHidden="0" w:uiPriority="63" w:unhideWhenUsed="0"/>
-    <w:lsdException w:name="Medium Shading 2" w:semiHidden="0" w:uiPriority="64" w:unhideWhenUsed="0"/>
-    <w:lsdException w:name="Medium List 1" w:semiHidden="0" w:uiPriority="65" w:unhideWhenUsed="0"/>
-    <w:lsdException w:name="Medium List 2" w:semiHidden="0" w:uiPriority="66" w:unhideWhenUsed="0"/>
-    <w:lsdException w:name="Medium Grid 1" w:semiHidden="0" w:uiPriority="67" w:unhideWhenUsed="0"/>
-    <w:lsdException w:name="Medium Grid 2" w:semiHidden="0" w:uiPriority="68" w:unhideWhenUsed="0"/>
-    <w:lsdException w:name="Medium Grid 3" w:semiHidden="0" w:uiPriority="69" w:unhideWhenUsed="0"/>
-    <w:lsdException w:name="Dark List" w:semiHidden="0" w:uiPriority="70" w:unhideWhenUsed="0"/>
-    <w:lsdException w:name="Colorful Shading" w:semiHidden="0" w:uiPriority="71" w:unhideWhenUsed="0"/>
-    <w:lsdException w:name="Colorful List" w:semiHidden="0" w:uiPriority="72" w:unhideWhenUsed="0"/>
-    <w:lsdException w:name="Colorful Grid" w:semiHidden="0" w:uiPriority="73" w:unhideWhenUsed="0"/>
-    <w:lsdException w:name="Light Shading Accent 1" w:semiHidden="0" w:uiPriority="60" w:unhideWhenUsed="0"/>
-    <w:lsdException w:name="Light List Accent 1" w:semiHidden="0" w:uiPriority="61" w:unhideWhenUsed="0"/>
-    <w:lsdException w:name="Light Grid Accent 1" w:semiHidden="0" w:uiPriority="62" w:unhideWhenUsed="0"/>
-    <w:lsdException w:name="Medium Shading 1 Accent 1" w:semiHidden="0" w:uiPriority="63" w:unhideWhenUsed="0"/>
-    <w:lsdException w:name="Medium Shading 2 Accent 1" w:semiHidden="0" w:uiPriority="64" w:unhideWhenUsed="0"/>
-    <w:lsdException w:name="Medium List 1 Accent 1" w:semiHidden="0" w:uiPriority="65" w:unhideWhenUsed="0"/>
-    <w:lsdException w:name="Revision" w:unhideWhenUsed="0"/>
-    <w:lsdException w:name="List Paragraph" w:semiHidden="0" w:uiPriority="34" w:unhideWhenUsed="0" w:qFormat="1"/>
-    <w:lsdException w:name="Quote" w:semiHidden="0" w:uiPriority="29" w:unhideWhenUsed="0" w:qFormat="1"/>
-    <w:lsdException w:name="Intense Quote" w:semiHidden="0" w:uiPriority="30" w:unhideWhenUsed="0" w:qFormat="1"/>
-    <w:lsdException w:name="Medium List 2 Accent 1" w:semiHidden="0" w:uiPriority="66" w:unhideWhenUsed="0"/>
-    <w:lsdException w:name="Medium Grid 1 Accent 1" w:semiHidden="0" w:uiPriority="67" w:unhideWhenUsed="0"/>
-    <w:lsdException w:name="Medium Grid 2 Accent 1" w:semiHidden="0" w:uiPriority="68" w:unhideWhenUsed="0"/>
-    <w:lsdException w:name="Medium Grid 3 Accent 1" w:semiHidden="0" w:uiPriority="69" w:unhideWhenUsed="0"/>
-    <w:lsdException w:name="Dark List Accent 1" w:semiHidden="0" w:uiPriority="70" w:unhideWhenUsed="0"/>
-    <w:lsdException w:name="Colorful Shading Accent 1" w:semiHidden="0" w:uiPriority="71" w:unhideWhenUsed="0"/>
-    <w:lsdException w:name="Colorful List Accent 1" w:semiHidden="0" w:uiPriority="72" w:unhideWhenUsed="0"/>
-    <w:lsdException w:name="Colorful Grid Accent 1" w:semiHidden="0" w:uiPriority="73" w:unhideWhenUsed="0"/>
-    <w:lsdException w:name="Light Shading Accent 2" w:semiHidden="0" w:uiPriority="60" w:unhideWhenUsed="0"/>
-    <w:lsdException w:name="Light List Accent 2" w:semiHidden="0" w:uiPriority="61" w:unhideWhenUsed="0"/>
-    <w:lsdException w:name="Light Grid Accent 2" w:semiHidden="0" w:uiPriority="62" w:unhideWhenUsed="0"/>
-    <w:lsdException w:name="Medium Shading 1 Accent 2" w:semiHidden="0" w:uiPriority="63" w:unhideWhenUsed="0"/>
-    <w:lsdException w:name="Medium Shading 2 Accent 2" w:semiHidden="0" w:uiPriority="64" w:unhideWhenUsed="0"/>
-    <w:lsdException w:name="Medium List 1 Accent 2" w:semiHidden="0" w:uiPriority="65" w:unhideWhenUsed="0"/>
-    <w:lsdException w:name="Medium List 2 Accent 2" w:semiHidden="0" w:uiPriority="66" w:unhideWhenUsed="0"/>
-    <w:lsdException w:name="Medium Grid 1 Accent 2" w:semiHidden="0" w:uiPriority="67" w:unhideWhenUsed="0"/>
-    <w:lsdException w:name="Medium Grid 2 Accent 2" w:semiHidden="0" w:uiPriority="68" w:unhideWhenUsed="0"/>
-    <w:lsdException w:name="Medium Grid 3 Accent 2" w:semiHidden="0" w:uiPriority="69" w:unhideWhenUsed="0"/>
-    <w:lsdException w:name="Dark List Accent 2" w:semiHidden="0" w:uiPriority="70" w:unhideWhenUsed="0"/>
-    <w:lsdException w:name="Colorful Shading Accent 2" w:semiHidden="0" w:uiPriority="71" w:unhideWhenUsed="0"/>
-    <w:lsdException w:name="Colorful List Accent 2" w:semiHidden="0" w:uiPriority="72" w:unhideWhenUsed="0"/>
-    <w:lsdException w:name="Colorful Grid Accent 2" w:semiHidden="0" w:uiPriority="73" w:unhideWhenUsed="0"/>
-    <w:lsdException w:name="Light Shading Accent 3" w:semiHidden="0" w:uiPriority="60" w:unhideWhenUsed="0"/>
-    <w:lsdException w:name="Light List Accent 3" w:semiHidden="0" w:uiPriority="61" w:unhideWhenUsed="0"/>
-    <w:lsdException w:name="Light Grid Accent 3" w:semiHidden="0" w:uiPriority="62" w:unhideWhenUsed="0"/>
-    <w:lsdException w:name="Medium Shading 1 Accent 3" w:semiHidden="0" w:uiPriority="63" w:unhideWhenUsed="0"/>
-    <w:lsdException w:name="Medium Shading 2 Accent 3" w:semiHidden="0" w:uiPriority="64" w:unhideWhenUsed="0"/>
-    <w:lsdException w:name="Medium List 1 Accent 3" w:semiHidden="0" w:uiPriority="65" w:unhideWhenUsed="0"/>
-    <w:lsdException w:name="Medium List 2 Accent 3" w:semiHidden="0" w:uiPriority="66" w:unhideWhenUsed="0"/>
-    <w:lsdException w:name="Medium Grid 1 Accent 3" w:semiHidden="0" w:uiPriority="67" w:unhideWhenUsed="0"/>
-    <w:lsdException w:name="Medium Grid 2 Accent 3" w:semiHidden="0" w:uiPriority="68" w:unhideWhenUsed="0"/>
-    <w:lsdException w:name="Medium Grid 3 Accent 3" w:semiHidden="0" w:uiPriority="69" w:unhideWhenUsed="0"/>
-    <w:lsdException w:name="Dark List Accent 3" w:semiHidden="0" w:uiPriority="70" w:unhideWhenUsed="0"/>
-    <w:lsdException w:name="Colorful Shading Accent 3" w:semiHidden="0" w:uiPriority="71" w:unhideWhenUsed="0"/>
-    <w:lsdException w:name="Colorful List Accent 3" w:semiHidden="0" w:uiPriority="72" w:unhideWhenUsed="0"/>
-    <w:lsdException w:name="Colorful Grid Accent 3" w:semiHidden="0" w:uiPriority="73" w:unhideWhenUsed="0"/>
-    <w:lsdException w:name="Light Shading Accent 4" w:semiHidden="0" w:uiPriority="60" w:unhideWhenUsed="0"/>
-    <w:lsdException w:name="Light List Accent 4" w:semiHidden="0" w:uiPriority="61" w:unhideWhenUsed="0"/>
-    <w:lsdException w:name="Light Grid Accent 4" w:semiHidden="0" w:uiPriority="62" w:unhideWhenUsed="0"/>
-    <w:lsdException w:name="Medium Shading 1 Accent 4" w:semiHidden="0" w:uiPriority="63" w:unhideWhenUsed="0"/>
-    <w:lsdException w:name="Medium Shading 2 Accent 4" w:semiHidden="0" w:uiPriority="64" w:unhideWhenUsed="0"/>
-    <w:lsdException w:name="Medium List 1 Accent 4" w:semiHidden="0" w:uiPriority="65" w:unhideWhenUsed="0"/>
-    <w:lsdException w:name="Medium List 2 Accent 4" w:semiHidden="0" w:uiPriority="66" w:unhideWhenUsed="0"/>
-    <w:lsdException w:name="Medium Grid 1 Accent 4" w:semiHidden="0" w:uiPriority="67" w:unhideWhenUsed="0"/>
-    <w:lsdException w:name="Medium Grid 2 Accent 4" w:semiHidden="0" w:uiPriority="68" w:unhideWhenUsed="0"/>
-    <w:lsdException w:name="Medium Grid 3 Accent 4" w:semiHidden="0" w:uiPriority="69" w:unhideWhenUsed="0"/>
-    <w:lsdException w:name="Dark List Accent 4" w:semiHidden="0" w:uiPriority="70" w:unhideWhenUsed="0"/>
-    <w:lsdException w:name="Colorful Shading Accent 4" w:semiHidden="0" w:uiPriority="71" w:unhideWhenUsed="0"/>
-    <w:lsdException w:name="Colorful List Accent 4" w:semiHidden="0" w:uiPriority="72" w:unhideWhenUsed="0"/>
-    <w:lsdException w:name="Colorful Grid Accent 4" w:semiHidden="0" w:uiPriority="73" w:unhideWhenUsed="0"/>
-    <w:lsdException w:name="Light Shading Accent 5" w:semiHidden="0" w:uiPriority="60" w:unhideWhenUsed="0"/>
-    <w:lsdException w:name="Light List Accent 5" w:semiHidden="0" w:uiPriority="61" w:unhideWhenUsed="0"/>
-    <w:lsdException w:name="Light Grid Accent 5" w:semiHidden="0" w:uiPriority="62" w:unhideWhenUsed="0"/>
-    <w:lsdException w:name="Medium Shading 1 Accent 5" w:semiHidden="0" w:uiPriority="63" w:unhideWhenUsed="0"/>
-    <w:lsdException w:name="Medium Shading 2 Accent 5" w:semiHidden="0" w:uiPriority="64" w:unhideWhenUsed="0"/>
-    <w:lsdException w:name="Medium List 1 Accent 5" w:semiHidden="0" w:uiPriority="65" w:unhideWhenUsed="0"/>
-    <w:lsdException w:name="Medium List 2 Accent 5" w:semiHidden="0" w:uiPriority="66" w:unhideWhenUsed="0"/>
-    <w:lsdException w:name="Medium Grid 1 Accent 5" w:semiHidden="0" w:uiPriority="67" w:unhideWhenUsed="0"/>
-    <w:lsdException w:name="Medium Grid 2 Accent 5" w:semiHidden="0" w:uiPriority="68" w:unhideWhenUsed="0"/>
-    <w:lsdException w:name="Medium Grid 3 Accent 5" w:semiHidden="0" w:uiPriority="69" w:unhideWhenUsed="0"/>
-    <w:lsdException w:name="Dark List Accent 5" w:semiHidden="0" w:uiPriority="70" w:unhideWhenUsed="0"/>
-    <w:lsdException w:name="Colorful Shading Accent 5" w:semiHidden="0" w:uiPriority="71" w:unhideWhenUsed="0"/>
-    <w:lsdException w:name="Colorful List Accent 5" w:semiHidden="0" w:uiPriority="72" w:unhideWhenUsed="0"/>
-    <w:lsdException w:name="Colorful Grid Accent 5" w:semiHidden="0" w:uiPriority="73" w:unhideWhenUsed="0"/>
-    <w:lsdException w:name="Light Shading Accent 6" w:semiHidden="0" w:uiPriority="60" w:unhideWhenUsed="0"/>
-    <w:lsdException w:name="Light List Accent 6" w:semiHidden="0" w:uiPriority="61" w:unhideWhenUsed="0"/>
-    <w:lsdException w:name="Light Grid Accent 6" w:semiHidden="0" w:uiPriority="62" w:unhideWhenUsed="0"/>
-    <w:lsdException w:name="Medium Shading 1 Accent 6" w:semiHidden="0" w:uiPriority="63" w:unhideWhenUsed="0"/>
-    <w:lsdException w:name="Medium Shading 2 Accent 6" w:semiHidden="0" w:uiPriority="64" w:unhideWhenUsed="0"/>
-    <w:lsdException w:name="Medium List 1 Accent 6" w:semiHidden="0" w:uiPriority="65" w:unhideWhenUsed="0"/>
-    <w:lsdException w:name="Medium List 2 Accent 6" w:semiHidden="0" w:uiPriority="66" w:unhideWhenUsed="0"/>
-    <w:lsdException w:name="Medium Grid 1 Accent 6" w:semiHidden="0" w:uiPriority="67" w:unhideWhenUsed="0"/>
-    <w:lsdException w:name="Medium Grid 2 Accent 6" w:semiHidden="0" w:uiPriority="68" w:unhideWhenUsed="0"/>
-    <w:lsdException w:name="Medium Grid 3 Accent 6" w:semiHidden="0" w:uiPriority="69" w:unhideWhenUsed="0"/>
-    <w:lsdException w:name="Dark List Accent 6" w:semiHidden="0" w:uiPriority="70" w:unhideWhenUsed="0"/>
-    <w:lsdException w:name="Colorful Shading Accent 6" w:semiHidden="0" w:uiPriority="71" w:unhideWhenUsed="0"/>
-    <w:lsdException w:name="Colorful List Accent 6" w:semiHidden="0" w:uiPriority="72" w:unhideWhenUsed="0"/>
-    <w:lsdException w:name="Colorful Grid Accent 6" w:semiHidden="0" w:uiPriority="73" w:unhideWhenUsed="0"/>
-    <w:lsdException w:name="Subtle Emphasis" w:semiHidden="0" w:uiPriority="19" w:unhideWhenUsed="0" w:qFormat="1"/>
-    <w:lsdException w:name="Intense Emphasis" w:semiHidden="0" w:uiPriority="21" w:unhideWhenUsed="0" w:qFormat="1"/>
-    <w:lsdException w:name="Subtle Reference" w:semiHidden="0" w:uiPriority="31" w:unhideWhenUsed="0" w:qFormat="1"/>
-    <w:lsdException w:name="Intense Reference" w:semiHidden="0" w:uiPriority="32" w:unhideWhenUsed="0" w:qFormat="1"/>
-    <w:lsdException w:name="Book Title" w:semiHidden="0" w:uiPriority="33" w:unhideWhenUsed="0" w:qFormat="1"/>
-    <w:lsdException w:name="Bibliography" w:uiPriority="37"/>
-    <w:lsdException w:name="TOC Heading" w:uiPriority="39" w:qFormat="1"/>
-  </w:latentStyles>
-  <w:style w:type="paragraph" w:default="1" w:styleId="a">
-    <w:name w:val="Normal"/>
-    <w:qFormat/>
-    <w:pPr>
-      <w:widowControl w:val="0"/>
-    </w:pPr>
-  </w:style>
-  <w:style w:type="paragraph" w:styleId="1">
-    <w:name w:val="heading 1"/>
-    <w:basedOn w:val="a"/>
-    <w:next w:val="a"/>
-    <w:link w:val="10"/>
-    <w:uiPriority w:val="9"/>
-    <w:qFormat/>
-    <w:rsid w:val="009366EA"/>
-    <w:pPr>
-      <w:keepNext/>
-      <w:spacing w:before="180" w:after="180" w:line="720" w:lineRule="auto"/>
-      <w:outlineLvl w:val="0"/>
-    </w:pPr>
-    <w:rPr>
-      <w:rFonts w:asciiTheme="majorHAnsi" w:eastAsiaTheme="majorEastAsia" w:hAnsiTheme="majorHAnsi" w:cstheme="majorBidi"/>
-      <w:b/>
-      <w:bCs/>
-      <w:kern w:val="52"/>
-      <w:sz w:val="52"/>
-      <w:szCs w:val="52"/>
-    </w:rPr>
-  </w:style>
-  <w:style w:type="paragraph" w:styleId="2">
-    <w:name w:val="heading 2"/>
-    <w:basedOn w:val="a"/>
-    <w:next w:val="a"/>
-    <w:link w:val="20"/>
-    <w:uiPriority w:val="9"/>
-    <w:unhideWhenUsed/>
-    <w:qFormat/>
-    <w:rsid w:val="009366EA"/>
-    <w:pPr>
-      <w:keepNext/>
-      <w:spacing w:line="720" w:lineRule="auto"/>
-      <w:outlineLvl w:val="1"/>
-    </w:pPr>
-    <w:rPr>
-      <w:rFonts w:asciiTheme="majorHAnsi" w:eastAsiaTheme="majorEastAsia" w:hAnsiTheme="majorHAnsi" w:cstheme="majorBidi"/>
-      <w:b/>
-      <w:bCs/>
-      <w:sz w:val="48"/>
-      <w:szCs w:val="48"/>
-    </w:rPr>
-  </w:style>
-  <w:style w:type="character" w:default="1" w:styleId="a0">
-    <w:name w:val="Default Paragraph Font"/>
-    <w:uiPriority w:val="1"/>
-    <w:semiHidden/>
-    <w:unhideWhenUsed/>
-  </w:style>
-  <w:style w:type="table" w:default="1" w:styleId="a1">
-    <w:name w:val="Normal Table"/>
-    <w:uiPriority w:val="99"/>
-    <w:semiHidden/>
-    <w:unhideWhenUsed/>
-    <w:tblPr>
-      <w:tblInd w:w="0" w:type="dxa"/>
-      <w:tblCellMar>
-        <w:top w:w="0" w:type="dxa"/>
-        <w:left w:w="108" w:type="dxa"/>
-        <w:bottom w:w="0" w:type="dxa"/>
-        <w:right w:w="108" w:type="dxa"/>
-      </w:tblCellMar>
-    </w:tblPr>
-  </w:style>
-  <w:style w:type="numbering" w:default="1" w:styleId="a2">
-    <w:name w:val="No List"/>
-    <w:uiPriority w:val="99"/>
-    <w:semiHidden/>
-    <w:unhideWhenUsed/>
-  </w:style>
-  <w:style w:type="character" w:customStyle="1" w:styleId="10">
-    <w:name w:val="標題 1 字元"/>
-    <w:basedOn w:val="a0"/>
-    <w:link w:val="1"/>
-    <w:uiPriority w:val="9"/>
-    <w:rsid w:val="009366EA"/>
-    <w:rPr>
-      <w:rFonts w:asciiTheme="majorHAnsi" w:eastAsiaTheme="majorEastAsia" w:hAnsiTheme="majorHAnsi" w:cstheme="majorBidi"/>
-      <w:b/>
-      <w:bCs/>
-      <w:kern w:val="52"/>
-      <w:sz w:val="52"/>
-      <w:szCs w:val="52"/>
-    </w:rPr>
-  </w:style>
-  <w:style w:type="character" w:customStyle="1" w:styleId="20">
-    <w:name w:val="標題 2 字元"/>
-    <w:basedOn w:val="a0"/>
-    <w:link w:val="2"/>
-    <w:uiPriority w:val="9"/>
-    <w:rsid w:val="009366EA"/>
-    <w:rPr>
-      <w:rFonts w:asciiTheme="majorHAnsi" w:eastAsiaTheme="majorEastAsia" w:hAnsiTheme="majorHAnsi" w:cstheme="majorBidi"/>
-      <w:b/>
-      <w:bCs/>
-      <w:sz w:val="48"/>
-      <w:szCs w:val="48"/>
-    </w:rPr>
-  </w:style>
-  <w:style w:type="paragraph" w:styleId="a3">
-    <w:name w:val="List Paragraph"/>
-    <w:basedOn w:val="a"/>
-    <w:uiPriority w:val="34"/>
-    <w:qFormat/>
-    <w:rsid w:val="00EF020D"/>
-    <w:pPr>
-      <w:ind w:leftChars="200" w:left="480"/>
-    </w:pPr>
-  </w:style>
-  <w:style w:type="paragraph" w:styleId="a4">
-    <w:name w:val="Balloon Text"/>
-    <w:basedOn w:val="a"/>
-    <w:link w:val="a5"/>
-    <w:uiPriority w:val="99"/>
-    <w:semiHidden/>
-    <w:unhideWhenUsed/>
-    <w:rsid w:val="00EF020D"/>
-    <w:rPr>
-      <w:rFonts w:asciiTheme="majorHAnsi" w:eastAsiaTheme="majorEastAsia" w:hAnsiTheme="majorHAnsi" w:cstheme="majorBidi"/>
-      <w:sz w:val="18"/>
-      <w:szCs w:val="18"/>
-    </w:rPr>
-  </w:style>
-  <w:style w:type="character" w:customStyle="1" w:styleId="a5">
-    <w:name w:val="註解方塊文字 字元"/>
-    <w:basedOn w:val="a0"/>
-    <w:link w:val="a4"/>
-    <w:uiPriority w:val="99"/>
-    <w:semiHidden/>
-    <w:rsid w:val="00EF020D"/>
-    <w:rPr>
-      <w:rFonts w:asciiTheme="majorHAnsi" w:eastAsiaTheme="majorEastAsia" w:hAnsiTheme="majorHAnsi" w:cstheme="majorBidi"/>
-      <w:sz w:val="18"/>
-      <w:szCs w:val="18"/>
-    </w:rPr>
-  </w:style>
-  <w:style w:type="character" w:styleId="a6">
-    <w:name w:val="Hyperlink"/>
-    <w:basedOn w:val="a0"/>
-    <w:uiPriority w:val="99"/>
-    <w:semiHidden/>
-    <w:unhideWhenUsed/>
-    <w:rsid w:val="00477969"/>
-    <w:rPr>
-      <w:color w:val="0000FF"/>
-      <w:u w:val="single"/>
-    </w:rPr>
-  </w:style>
-</w:styles>
-</file>
-
-<file path=word/stylesWithEffects.xml><?xml version="1.0" encoding="utf-8"?>
-<w:styles xmlns:wpc="http://schemas.microsoft.com/office/word/2010/wordprocessingCanvas" xmlns:mc="http://schemas.openxmlformats.org/markup-compatibility/2006" xmlns:o="urn:schemas-microsoft-com:office:office" xmlns:r="http://schemas.openxmlformats.org/officeDocument/2006/relationships" xmlns:m="http://schemas.openxmlformats.org/officeDocument/2006/math" xmlns:v="urn:schemas-microsoft-com:vml" xmlns:wp14="http://schemas.microsoft.com/office/word/2010/wordprocessingDrawing" xmlns:wp="http://schemas.openxmlformats.org/drawingml/2006/wordprocessingDrawing" xmlns:w10="urn:schemas-microsoft-com:office:word" xmlns:w="http://schemas.openxmlformats.org/wordprocessingml/2006/main" xmlns:w14="http://schemas.microsoft.com/office/word/2010/wordml" xmlns:wpg="http://schemas.microsoft.com/office/word/2010/wordprocessingGroup" xmlns:wpi="http://schemas.microsoft.com/office/word/2010/wordprocessingInk" xmlns:wne="http://schemas.microsoft.com/office/word/2006/wordml" xmlns:wps="http://schemas.microsoft.com/office/word/2010/wordprocessingShape" mc:Ignorable="w14 wp14">
-  <w:docDefaults>
-    <w:rPrDefault>
-      <w:rPr>
-        <w:rFonts w:asciiTheme="minorHAnsi" w:eastAsiaTheme="minorEastAsia" w:hAnsiTheme="minorHAnsi" w:cstheme="minorBidi"/>
-        <w:kern w:val="2"/>
-        <w:sz w:val="24"/>
-        <w:szCs w:val="22"/>
-        <w:lang w:val="en-US" w:eastAsia="zh-TW" w:bidi="ar-SA"/>
-      </w:rPr>
-    </w:rPrDefault>
-    <w:pPrDefault/>
-  </w:docDefaults>
-  <w:latentStyles w:defLockedState="0" w:defUIPriority="99" w:defSemiHidden="1" w:defUnhideWhenUsed="1" w:defQFormat="0" w:count="267">
-    <w:lsdException w:name="Normal" w:semiHidden="0" w:uiPriority="0" w:unhideWhenUsed="0" w:qFormat="1"/>
-    <w:lsdException w:name="heading 1" w:semiHidden="0" w:uiPriority="9" w:unhideWhenUsed="0" w:qFormat="1"/>
-    <w:lsdException w:name="heading 2" w:uiPriority="9" w:qFormat="1"/>
-    <w:lsdException w:name="heading 3" w:uiPriority="9" w:qFormat="1"/>
-    <w:lsdException w:name="heading 4" w:uiPriority="9" w:qFormat="1"/>
-    <w:lsdException w:name="heading 5" w:uiPriority="9" w:qFormat="1"/>
-    <w:lsdException w:name="heading 6" w:uiPriority="9" w:qFormat="1"/>
-    <w:lsdException w:name="heading 7" w:uiPriority="9" w:qFormat="1"/>
-    <w:lsdException w:name="heading 8" w:uiPriority="9" w:qFormat="1"/>
-    <w:lsdException w:name="heading 9" w:uiPriority="9" w:qFormat="1"/>
-    <w:lsdException w:name="toc 1" w:uiPriority="39"/>
-    <w:lsdException w:name="toc 2" w:uiPriority="39"/>
-    <w:lsdException w:name="toc 3" w:uiPriority="39"/>
-    <w:lsdException w:name="toc 4" w:uiPriority="39"/>
-    <w:lsdException w:name="toc 5" w:uiPriority="39"/>
-    <w:lsdException w:name="toc 6" w:uiPriority="39"/>
-    <w:lsdException w:name="toc 7" w:uiPriority="39"/>
-    <w:lsdException w:name="toc 8" w:uiPriority="39"/>
-    <w:lsdException w:name="toc 9" w:uiPriority="39"/>
-    <w:lsdException w:name="caption" w:uiPriority="35" w:qFormat="1"/>
-    <w:lsdException w:name="Title" w:semiHidden="0" w:uiPriority="10" w:unhideWhenUsed="0" w:qFormat="1"/>
-    <w:lsdException w:name="Default Paragraph Font" w:uiPriority="1"/>
-    <w:lsdException w:name="Subtitle" w:semiHidden="0" w:uiPriority="11" w:unhideWhenUsed="0" w:qFormat="1"/>
-    <w:lsdException w:name="Strong" w:semiHidden="0" w:uiPriority="22" w:unhideWhenUsed="0" w:qFormat="1"/>
-    <w:lsdException w:name="Emphasis" w:semiHidden="0" w:uiPriority="20" w:unhideWhenUsed="0" w:qFormat="1"/>
-    <w:lsdException w:name="Table Grid" w:semiHidden="0" w:uiPriority="59" w:unhideWhenUsed="0"/>
-    <w:lsdException w:name="Placeholder Text" w:unhideWhenUsed="0"/>
-    <w:lsdException w:name="No Spacing" w:semiHidden="0" w:uiPriority="1" w:unhideWhenUsed="0" w:qFormat="1"/>
-    <w:lsdException w:name="Light Shading" w:semiHidden="0" w:uiPriority="60" w:unhideWhenUsed="0"/>
-    <w:lsdException w:name="Light List" w:semiHidden="0" w:uiPriority="61" w:unhideWhenUsed="0"/>
-    <w:lsdException w:name="Light Grid" w:semiHidden="0" w:uiPriority="62" w:unhideWhenUsed="0"/>
-    <w:lsdException w:name="Medium Shading 1" w:semiHidden="0" w:uiPriority="63" w:unhideWhenUsed="0"/>
-    <w:lsdException w:name="Medium Shading 2" w:semiHidden="0" w:uiPriority="64" w:unhideWhenUsed="0"/>
-    <w:lsdException w:name="Medium List 1" w:semiHidden="0" w:uiPriority="65" w:unhideWhenUsed="0"/>
-    <w:lsdException w:name="Medium List 2" w:semiHidden="0" w:uiPriority="66" w:unhideWhenUsed="0"/>
-    <w:lsdException w:name="Medium Grid 1" w:semiHidden="0" w:uiPriority="67" w:unhideWhenUsed="0"/>
-    <w:lsdException w:name="Medium Grid 2" w:semiHidden="0" w:uiPriority="68" w:unhideWhenUsed="0"/>
-    <w:lsdException w:name="Medium Grid 3" w:semiHidden="0" w:uiPriority="69" w:unhideWhenUsed="0"/>
-    <w:lsdException w:name="Dark List" w:semiHidden="0" w:uiPriority="70" w:unhideWhenUsed="0"/>
-    <w:lsdException w:name="Colorful Shading" w:semiHidden="0" w:uiPriority="71" w:unhideWhenUsed="0"/>
-    <w:lsdException w:name="Colorful List" w:semiHidden="0" w:uiPriority="72" w:unhideWhenUsed="0"/>
-    <w:lsdException w:name="Colorful Grid" w:semiHidden="0" w:uiPriority="73" w:unhideWhenUsed="0"/>
-    <w:lsdException w:name="Light Shading Accent 1" w:semiHidden="0" w:uiPriority="60" w:unhideWhenUsed="0"/>
-    <w:lsdException w:name="Light List Accent 1" w:semiHidden="0" w:uiPriority="61" w:unhideWhenUsed="0"/>
-    <w:lsdException w:name="Light Grid Accent 1" w:semiHidden="0" w:uiPriority="62" w:unhideWhenUsed="0"/>
-    <w:lsdException w:name="Medium Shading 1 Accent 1" w:semiHidden="0" w:uiPriority="63" w:unhideWhenUsed="0"/>
-    <w:lsdException w:name="Medium Shading 2 Accent 1" w:semiHidden="0" w:uiPriority="64" w:unhideWhenUsed="0"/>
-    <w:lsdException w:name="Medium List 1 Accent 1" w:semiHidden="0" w:uiPriority="65" w:unhideWhenUsed="0"/>
-    <w:lsdException w:name="Revision" w:unhideWhenUsed="0"/>
-    <w:lsdException w:name="List Paragraph" w:semiHidden="0" w:uiPriority="34" w:unhideWhenUsed="0" w:qFormat="1"/>
-    <w:lsdException w:name="Quote" w:semiHidden="0" w:uiPriority="29" w:unhideWhenUsed="0" w:qFormat="1"/>
-    <w:lsdException w:name="Intense Quote" w:semiHidden="0" w:uiPriority="30" w:unhideWhenUsed="0" w:qFormat="1"/>
-    <w:lsdException w:name="Medium List 2 Accent 1" w:semiHidden="0" w:uiPriority="66" w:unhideWhenUsed="0"/>
-    <w:lsdException w:name="Medium Grid 1 Accent 1" w:semiHidden="0" w:uiPriority="67" w:unhideWhenUsed="0"/>
-    <w:lsdException w:name="Medium Grid 2 Accent 1" w:semiHidden="0" w:uiPriority="68" w:unhideWhenUsed="0"/>
-    <w:lsdException w:name="Medium Grid 3 Accent 1" w:semiHidden="0" w:uiPriority="69" w:unhideWhenUsed="0"/>
-    <w:lsdException w:name="Dark List Accent 1" w:semiHidden="0" w:uiPriority="70" w:unhideWhenUsed="0"/>
-    <w:lsdException w:name="Colorful Shading Accent 1" w:semiHidden="0" w:uiPriority="71" w:unhideWhenUsed="0"/>
-    <w:lsdException w:name="Colorful List Accent 1" w:semiHidden="0" w:uiPriority="72" w:unhideWhenUsed="0"/>
-    <w:lsdException w:name="Colorful Grid Accent 1" w:semiHidden="0" w:uiPriority="73" w:unhideWhenUsed="0"/>
-    <w:lsdException w:name="Light Shading Accent 2" w:semiHidden="0" w:uiPriority="60" w:unhideWhenUsed="0"/>
-    <w:lsdException w:name="Light List Accent 2" w:semiHidden="0" w:uiPriority="61" w:unhideWhenUsed="0"/>
-    <w:lsdException w:name="Light Grid Accent 2" w:semiHidden="0" w:uiPriority="62" w:unhideWhenUsed="0"/>
-    <w:lsdException w:name="Medium Shading 1 Accent 2" w:semiHidden="0" w:uiPriority="63" w:unhideWhenUsed="0"/>
-    <w:lsdException w:name="Medium Shading 2 Accent 2" w:semiHidden="0" w:uiPriority="64" w:unhideWhenUsed="0"/>
-    <w:lsdException w:name="Medium List 1 Accent 2" w:semiHidden="0" w:uiPriority="65" w:unhideWhenUsed="0"/>
-    <w:lsdException w:name="Medium List 2 Accent 2" w:semiHidden="0" w:uiPriority="66" w:unhideWhenUsed="0"/>
-    <w:lsdException w:name="Medium Grid 1 Accent 2" w:semiHidden="0" w:uiPriority="67" w:unhideWhenUsed="0"/>
-    <w:lsdException w:name="Medium Grid 2 Accent 2" w:semiHidden="0" w:uiPriority="68" w:unhideWhenUsed="0"/>
-    <w:lsdException w:name="Medium Grid 3 Accent 2" w:semiHidden="0" w:uiPriority="69" w:unhideWhenUsed="0"/>
-    <w:lsdException w:name="Dark List Accent 2" w:semiHidden="0" w:uiPriority="70" w:unhideWhenUsed="0"/>
-    <w:lsdException w:name="Colorful Shading Accent 2" w:semiHidden="0" w:uiPriority="71" w:unhideWhenUsed="0"/>
-    <w:lsdException w:name="Colorful List Accent 2" w:semiHidden="0" w:uiPriority="72" w:unhideWhenUsed="0"/>
-    <w:lsdException w:name="Colorful Grid Accent 2" w:semiHidden="0" w:uiPriority="73" w:unhideWhenUsed="0"/>
-    <w:lsdException w:name="Light Shading Accent 3" w:semiHidden="0" w:uiPriority="60" w:unhideWhenUsed="0"/>
-    <w:lsdException w:name="Light List Accent 3" w:semiHidden="0" w:uiPriority="61" w:unhideWhenUsed="0"/>
-    <w:lsdException w:name="Light Grid Accent 3" w:semiHidden="0" w:uiPriority="62" w:unhideWhenUsed="0"/>
-    <w:lsdException w:name="Medium Shading 1 Accent 3" w:semiHidden="0" w:uiPriority="63" w:unhideWhenUsed="0"/>
-    <w:lsdException w:name="Medium Shading 2 Accent 3" w:semiHidden="0" w:uiPriority="64" w:unhideWhenUsed="0"/>
-    <w:lsdException w:name="Medium List 1 Accent 3" w:semiHidden="0" w:uiPriority="65" w:unhideWhenUsed="0"/>
-    <w:lsdException w:name="Medium List 2 Accent 3" w:semiHidden="0" w:uiPriority="66" w:unhideWhenUsed="0"/>
-    <w:lsdException w:name="Medium Grid 1 Accent 3" w:semiHidden="0" w:uiPriority="67" w:unhideWhenUsed="0"/>
-    <w:lsdException w:name="Medium Grid 2 Accent 3" w:semiHidden="0" w:uiPriority="68" w:unhideWhenUsed="0"/>
-    <w:lsdException w:name="Medium Grid 3 Accent 3" w:semiHidden="0" w:uiPriority="69" w:unhideWhenUsed="0"/>
-    <w:lsdException w:name="Dark List Accent 3" w:semiHidden="0" w:uiPriority="70" w:unhideWhenUsed="0"/>
-    <w:lsdException w:name="Colorful Shading Accent 3" w:semiHidden="0" w:uiPriority="71" w:unhideWhenUsed="0"/>
-    <w:lsdException w:name="Colorful List Accent 3" w:semiHidden="0" w:uiPriority="72" w:unhideWhenUsed="0"/>
-    <w:lsdException w:name="Colorful Grid Accent 3" w:semiHidden="0" w:uiPriority="73" w:unhideWhenUsed="0"/>
-    <w:lsdException w:name="Light Shading Accent 4" w:semiHidden="0" w:uiPriority="60" w:unhideWhenUsed="0"/>
-    <w:lsdException w:name="Light List Accent 4" w:semiHidden="0" w:uiPriority="61" w:unhideWhenUsed="0"/>
-    <w:lsdException w:name="Light Grid Accent 4" w:semiHidden="0" w:uiPriority="62" w:unhideWhenUsed="0"/>
-    <w:lsdException w:name="Medium Shading 1 Accent 4" w:semiHidden="0" w:uiPriority="63" w:unhideWhenUsed="0"/>
-    <w:lsdException w:name="Medium Shading 2 Accent 4" w:semiHidden="0" w:uiPriority="64" w:unhideWhenUsed="0"/>
-    <w:lsdException w:name="Medium List 1 Accent 4" w:semiHidden="0" w:uiPriority="65" w:unhideWhenUsed="0"/>
-    <w:lsdException w:name="Medium List 2 Accent 4" w:semiHidden="0" w:uiPriority="66" w:unhideWhenUsed="0"/>
-    <w:lsdException w:name="Medium Grid 1 Accent 4" w:semiHidden="0" w:uiPriority="67" w:unhideWhenUsed="0"/>
-    <w:lsdException w:name="Medium Grid 2 Accent 4" w:semiHidden="0" w:uiPriority="68" w:unhideWhenUsed="0"/>
-    <w:lsdException w:name="Medium Grid 3 Accent 4" w:semiHidden="0" w:uiPriority="69" w:unhideWhenUsed="0"/>
-    <w:lsdException w:name="Dark List Accent 4" w:semiHidden="0" w:uiPriority="70" w:unhideWhenUsed="0"/>
-    <w:lsdException w:name="Colorful Shading Accent 4" w:semiHidden="0" w:uiPriority="71" w:unhideWhenUsed="0"/>
-    <w:lsdException w:name="Colorful List Accent 4" w:semiHidden="0" w:uiPriority="72" w:unhideWhenUsed="0"/>
-    <w:lsdException w:name="Colorful Grid Accent 4" w:semiHidden="0" w:uiPriority="73" w:unhideWhenUsed="0"/>
-    <w:lsdException w:name="Light Shading Accent 5" w:semiHidden="0" w:uiPriority="60" w:unhideWhenUsed="0"/>
-    <w:lsdException w:name="Light List Accent 5" w:semiHidden="0" w:uiPriority="61" w:unhideWhenUsed="0"/>
-    <w:lsdException w:name="Light Grid Accent 5" w:semiHidden="0" w:uiPriority="62" w:unhideWhenUsed="0"/>
-    <w:lsdException w:name="Medium Shading 1 Accent 5" w:semiHidden="0" w:uiPriority="63" w:unhideWhenUsed="0"/>
-    <w:lsdException w:name="Medium Shading 2 Accent 5" w:semiHidden="0" w:uiPriority="64" w:unhideWhenUsed="0"/>
-    <w:lsdException w:name="Medium List 1 Accent 5" w:semiHidden="0" w:uiPriority="65" w:unhideWhenUsed="0"/>
-    <w:lsdException w:name="Medium List 2 Accent 5" w:semiHidden="0" w:uiPriority="66" w:unhideWhenUsed="0"/>
-    <w:lsdException w:name="Medium Grid 1 Accent 5" w:semiHidden="0" w:uiPriority="67" w:unhideWhenUsed="0"/>
-    <w:lsdException w:name="Medium Grid 2 Accent 5" w:semiHidden="0" w:uiPriority="68" w:unhideWhenUsed="0"/>
-    <w:lsdException w:name="Medium Grid 3 Accent 5" w:semiHidden="0" w:uiPriority="69" w:unhideWhenUsed="0"/>
-    <w:lsdException w:name="Dark List Accent 5" w:semiHidden="0" w:uiPriority="70" w:unhideWhenUsed="0"/>
-    <w:lsdException w:name="Colorful Shading Accent 5" w:semiHidden="0" w:uiPriority="71" w:unhideWhenUsed="0"/>
-    <w:lsdException w:name="Colorful List Accent 5" w:semiHidden="0" w:uiPriority="72" w:unhideWhenUsed="0"/>
-    <w:lsdException w:name="Colorful Grid Accent 5" w:semiHidden="0" w:uiPriority="73" w:unhideWhenUsed="0"/>
-    <w:lsdException w:name="Light Shading Accent 6" w:semiHidden="0" w:uiPriority="60" w:unhideWhenUsed="0"/>
-    <w:lsdException w:name="Light List Accent 6" w:semiHidden="0" w:uiPriority="61" w:unhideWhenUsed="0"/>
-    <w:lsdException w:name="Light Grid Accent 6" w:semiHidden="0" w:uiPriority="62" w:unhideWhenUsed="0"/>
-    <w:lsdException w:name="Medium Shading 1 Accent 6" w:semiHidden="0" w:uiPriority="63" w:unhideWhenUsed="0"/>
-    <w:lsdException w:name="Medium Shading 2 Accent 6" w:semiHidden="0" w:uiPriority="64" w:unhideWhenUsed="0"/>
-    <w:lsdException w:name="Medium List 1 Accent 6" w:semiHidden="0" w:uiPriority="65" w:unhideWhenUsed="0"/>
-    <w:lsdException w:name="Medium List 2 Accent 6" w:semiHidden="0" w:uiPriority="66" w:unhideWhenUsed="0"/>
-    <w:lsdException w:name="Medium Grid 1 Accent 6" w:semiHidden="0" w:uiPriority="67" w:unhideWhenUsed="0"/>
-    <w:lsdException w:name="Medium Grid 2 Accent 6" w:semiHidden="0" w:uiPriority="68" w:unhideWhenUsed="0"/>
-    <w:lsdException w:name="Medium Grid 3 Accent 6" w:semiHidden="0" w:uiPriority="69" w:unhideWhenUsed="0"/>
-    <w:lsdException w:name="Dark List Accent 6" w:semiHidden="0" w:uiPriority="70" w:unhideWhenUsed="0"/>
-    <w:lsdException w:name="Colorful Shading Accent 6" w:semiHidden="0" w:uiPriority="71" w:unhideWhenUsed="0"/>
-    <w:lsdException w:name="Colorful List Accent 6" w:semiHidden="0" w:uiPriority="72" w:unhideWhenUsed="0"/>
-    <w:lsdException w:name="Colorful Grid Accent 6" w:semiHidden="0" w:uiPriority="73" w:unhideWhenUsed="0"/>
-    <w:lsdException w:name="Subtle Emphasis" w:semiHidden="0" w:uiPriority="19" w:unhideWhenUsed="0" w:qFormat="1"/>
-    <w:lsdException w:name="Intense Emphasis" w:semiHidden="0" w:uiPriority="21" w:unhideWhenUsed="0" w:qFormat="1"/>
-    <w:lsdException w:name="Subtle Reference" w:semiHidden="0" w:uiPriority="31" w:unhideWhenUsed="0" w:qFormat="1"/>
-    <w:lsdException w:name="Intense Reference" w:semiHidden="0" w:uiPriority="32" w:unhideWhenUsed="0" w:qFormat="1"/>
-    <w:lsdException w:name="Book Title" w:semiHidden="0" w:uiPriority="33" w:unhideWhenUsed="0" w:qFormat="1"/>
-    <w:lsdException w:name="Bibliography" w:uiPriority="37"/>
-    <w:lsdException w:name="TOC Heading" w:uiPriority="39" w:qFormat="1"/>
+  <w:latentStyles w:defLockedState="0" w:defUIPriority="99" w:defSemiHidden="0" w:defUnhideWhenUsed="0" w:defQFormat="0" w:count="371">
+    <w:lsdException w:name="Normal" w:uiPriority="0" w:qFormat="1"/>
+    <w:lsdException w:name="heading 1" w:uiPriority="9" w:qFormat="1"/>
+    <w:lsdException w:name="heading 2" w:semiHidden="1" w:uiPriority="9" w:unhideWhenUsed="1" w:qFormat="1"/>
+    <w:lsdException w:name="heading 3" w:semiHidden="1" w:uiPriority="9" w:unhideWhenUsed="1" w:qFormat="1"/>
+    <w:lsdException w:name="heading 4" w:semiHidden="1" w:uiPriority="9" w:unhideWhenUsed="1" w:qFormat="1"/>
+    <w:lsdException w:name="heading 5" w:semiHidden="1" w:uiPriority="9" w:unhideWhenUsed="1" w:qFormat="1"/>
+    <w:lsdException w:name="heading 6" w:semiHidden="1" w:uiPriority="9" w:unhideWhenUsed="1" w:qFormat="1"/>
+    <w:lsdException w:name="heading 7" w:semiHidden="1" w:uiPriority="9" w:unhideWhenUsed="1" w:qFormat="1"/>
+    <w:lsdException w:name="heading 8" w:semiHidden="1" w:uiPriority="9" w:unhideWhenUsed="1" w:qFormat="1"/>
+    <w:lsdException w:name="heading 9" w:semiHidden="1" w:uiPriority="9" w:unhideWhenUsed="1" w:qFormat="1"/>
+    <w:lsdException w:name="index 1" w:semiHidden="1" w:unhideWhenUsed="1"/>
+    <w:lsdException w:name="index 2" w:semiHidden="1" w:unhideWhenUsed="1"/>
+    <w:lsdException w:name="index 3" w:semiHidden="1" w:unhideWhenUsed="1"/>
+    <w:lsdException w:name="index 4" w:semiHidden="1" w:unhideWhenUsed="1"/>
+    <w:lsdException w:name="index 5" w:semiHidden="1" w:unhideWhenUsed="1"/>
+    <w:lsdException w:name="index 6" w:semiHidden="1" w:unhideWhenUsed="1"/>
+    <w:lsdException w:name="index 7" w:semiHidden="1" w:unhideWhenUsed="1"/>
+    <w:lsdException w:name="index 8" w:semiHidden="1" w:unhideWhenUsed="1"/>
+    <w:lsdException w:name="index 9" w:semiHidden="1" w:unhideWhenUsed="1"/>
+    <w:lsdException w:name="toc 1" w:semiHidden="1" w:uiPriority="39" w:unhideWhenUsed="1"/>
+    <w:lsdException w:name="toc 2" w:semiHidden="1" w:uiPriority="39" w:unhideWhenUsed="1"/>
+    <w:lsdException w:name="toc 3" w:semiHidden="1" w:uiPriority="39" w:unhideWhenUsed="1"/>
+    <w:lsdException w:name="toc 4" w:semiHidden="1" w:uiPriority="39" w:unhideWhenUsed="1"/>
+    <w:lsdException w:name="toc 5" w:semiHidden="1" w:uiPriority="39" w:unhideWhenUsed="1"/>
+    <w:lsdException w:name="toc 6" w:semiHidden="1" w:uiPriority="39" w:unhideWhenUsed="1"/>
+    <w:lsdException w:name="toc 7" w:semiHidden="1" w:uiPriority="39" w:unhideWhenUsed="1"/>
+    <w:lsdException w:name="toc 8" w:semiHidden="1" w:uiPriority="39" w:unhideWhenUsed="1"/>
+    <w:lsdException w:name="toc 9" w:semiHidden="1" w:uiPriority="39" w:unhideWhenUsed="1"/>
+    <w:lsdException w:name="Normal Indent" w:semiHidden="1" w:unhideWhenUsed="1"/>
+    <w:lsdException w:name="footnote text" w:semiHidden="1" w:unhideWhenUsed="1"/>
+    <w:lsdException w:name="annotation text" w:semiHidden="1" w:unhideWhenUsed="1"/>
+    <w:lsdException w:name="header" w:semiHidden="1" w:unhideWhenUsed="1"/>
+    <w:lsdException w:name="footer" w:semiHidden="1" w:unhideWhenUsed="1"/>
+    <w:lsdException w:name="index heading" w:semiHidden="1" w:unhideWhenUsed="1"/>
+    <w:lsdException w:name="caption" w:semiHidden="1" w:uiPriority="35" w:unhideWhenUsed="1" w:qFormat="1"/>
+    <w:lsdException w:name="table of figures" w:semiHidden="1" w:unhideWhenUsed="1"/>
+    <w:lsdException w:name="envelope address" w:semiHidden="1" w:unhideWhenUsed="1"/>
+    <w:lsdException w:name="envelope return" w:semiHidden="1" w:unhideWhenUsed="1"/>
+    <w:lsdException w:name="footnote reference" w:semiHidden="1" w:unhideWhenUsed="1"/>
+    <w:lsdException w:name="annotation reference" w:semiHidden="1" w:unhideWhenUsed="1"/>
+    <w:lsdException w:name="line number" w:semiHidden="1" w:unhideWhenUsed="1"/>
+    <w:lsdException w:name="page number" w:semiHidden="1" w:unhideWhenUsed="1"/>
+    <w:lsdException w:name="endnote reference" w:semiHidden="1" w:unhideWhenUsed="1"/>
+    <w:lsdException w:name="endnote text" w:semiHidden="1" w:unhideWhenUsed="1"/>
+    <w:lsdException w:name="table of authorities" w:semiHidden="1" w:unhideWhenUsed="1"/>
+    <w:lsdException w:name="macro" w:semiHidden="1" w:unhideWhenUsed="1"/>
+    <w:lsdException w:name="toa heading" w:semiHidden="1" w:unhideWhenUsed="1"/>
+    <w:lsdException w:name="List" w:semiHidden="1" w:unhideWhenUsed="1"/>
+    <w:lsdException w:name="List Bullet" w:semiHidden="1" w:unhideWhenUsed="1"/>
+    <w:lsdException w:name="List Number" w:semiHidden="1" w:unhideWhenUsed="1"/>
+    <w:lsdException w:name="List 2" w:semiHidden="1" w:unhideWhenUsed="1"/>
+    <w:lsdException w:name="List 3" w:semiHidden="1" w:unhideWhenUsed="1"/>
+    <w:lsdException w:name="List 4" w:semiHidden="1" w:unhideWhenUsed="1"/>
+    <w:lsdException w:name="List 5" w:semiHidden="1" w:unhideWhenUsed="1"/>
+    <w:lsdException w:name="List Bullet 2" w:semiHidden="1" w:unhideWhenUsed="1"/>
+    <w:lsdException w:name="List Bullet 3" w:semiHidden="1" w:unhideWhenUsed="1"/>
+    <w:lsdException w:name="List Bullet 4" w:semiHidden="1" w:unhideWhenUsed="1"/>
+    <w:lsdException w:name="List Bullet 5" w:semiHidden="1" w:unhideWhenUsed="1"/>
+    <w:lsdException w:name="List Number 2" w:semiHidden="1" w:unhideWhenUsed="1"/>
+    <w:lsdException w:name="List Number 3" w:semiHidden="1" w:unhideWhenUsed="1"/>
+    <w:lsdException w:name="List Number 4" w:semiHidden="1" w:unhideWhenUsed="1"/>
+    <w:lsdException w:name="List Number 5" w:semiHidden="1" w:unhideWhenUsed="1"/>
+    <w:lsdException w:name="Title" w:uiPriority="10" w:qFormat="1"/>
+    <w:lsdException w:name="Closing" w:semiHidden="1" w:unhideWhenUsed="1"/>
+    <w:lsdException w:name="Signature" w:semiHidden="1" w:unhideWhenUsed="1"/>
+    <w:lsdException w:name="Default Paragraph Font" w:semiHidden="1" w:uiPriority="1" w:unhideWhenUsed="1"/>
+    <w:lsdException w:name="Body Text" w:semiHidden="1" w:unhideWhenUsed="1"/>
+    <w:lsdException w:name="Body Text Indent" w:semiHidden="1" w:unhideWhenUsed="1"/>
+    <w:lsdException w:name="List Continue" w:semiHidden="1" w:unhideWhenUsed="1"/>
+    <w:lsdException w:name="List Continue 2" w:semiHidden="1" w:unhideWhenUsed="1"/>
+    <w:lsdException w:name="List Continue 3" w:semiHidden="1" w:unhideWhenUsed="1"/>
+    <w:lsdException w:name="List Continue 4" w:semiHidden="1" w:unhideWhenUsed="1"/>
+    <w:lsdException w:name="List Continue 5" w:semiHidden="1" w:unhideWhenUsed="1"/>
+    <w:lsdException w:name="Message Header" w:semiHidden="1" w:unhideWhenUsed="1"/>
+    <w:lsdException w:name="Subtitle" w:uiPriority="11" w:qFormat="1"/>
+    <w:lsdException w:name="Salutation" w:semiHidden="1" w:unhideWhenUsed="1"/>
+    <w:lsdException w:name="Date" w:semiHidden="1" w:unhideWhenUsed="1"/>
+    <w:lsdException w:name="Body Text First Indent" w:semiHidden="1" w:unhideWhenUsed="1"/>
+    <w:lsdException w:name="Body Text First Indent 2" w:semiHidden="1" w:unhideWhenUsed="1"/>
+    <w:lsdException w:name="Note Heading" w:semiHidden="1" w:unhideWhenUsed="1"/>
+    <w:lsdException w:name="Body Text 2" w:semiHidden="1" w:unhideWhenUsed="1"/>
+    <w:lsdException w:name="Body Text 3" w:semiHidden="1" w:unhideWhenUsed="1"/>
+    <w:lsdException w:name="Body Text Indent 2" w:semiHidden="1" w:unhideWhenUsed="1"/>
+    <w:lsdException w:name="Body Text Indent 3" w:semiHidden="1" w:unhideWhenUsed="1"/>
+    <w:lsdException w:name="Block Text" w:semiHidden="1" w:unhideWhenUsed="1"/>
+    <w:lsdException w:name="Hyperlink" w:semiHidden="1" w:unhideWhenUsed="1"/>
+    <w:lsdException w:name="FollowedHyperlink" w:semiHidden="1" w:unhideWhenUsed="1"/>
+    <w:lsdException w:name="Strong" w:uiPriority="22" w:qFormat="1"/>
+    <w:lsdException w:name="Emphasis" w:uiPriority="20" w:qFormat="1"/>
+    <w:lsdException w:name="Document Map" w:semiHidden="1" w:unhideWhenUsed="1"/>
+    <w:lsdException w:name="Plain Text" w:semiHidden="1" w:unhideWhenUsed="1"/>
+    <w:lsdException w:name="E-mail Signature" w:semiHidden="1" w:unhideWhenUsed="1"/>
+    <w:lsdException w:name="HTML Top of Form" w:semiHidden="1" w:unhideWhenUsed="1"/>
+    <w:lsdException w:name="HTML Bottom of Form" w:semiHidden="1" w:unhideWhenUsed="1"/>
+    <w:lsdException w:name="Normal (Web)" w:semiHidden="1" w:unhideWhenUsed="1"/>
+    <w:lsdException w:name="HTML Acronym" w:semiHidden="1" w:unhideWhenUsed="1"/>
+    <w:lsdException w:name="HTML Address" w:semiHidden="1" w:unhideWhenUsed="1"/>
+    <w:lsdException w:name="HTML Cite" w:semiHidden="1" w:unhideWhenUsed="1"/>
+    <w:lsdException w:name="HTML Code" w:semiHidden="1" w:unhideWhenUsed="1"/>
+    <w:lsdException w:name="HTML Definition" w:semiHidden="1" w:unhideWhenUsed="1"/>
+    <w:lsdException w:name="HTML Keyboard" w:semiHidden="1" w:unhideWhenUsed="1"/>
+    <w:lsdException w:name="HTML Preformatted" w:semiHidden="1" w:unhideWhenUsed="1"/>
+    <w:lsdException w:name="HTML Sample" w:semiHidden="1" w:unhideWhenUsed="1"/>
+    <w:lsdException w:name="HTML Typewriter" w:semiHidden="1" w:unhideWhenUsed="1"/>
+    <w:lsdException w:name="HTML Variable" w:semiHidden="1" w:unhideWhenUsed="1"/>
+    <w:lsdException w:name="Normal Table" w:semiHidden="1" w:unhideWhenUsed="1"/>
+    <w:lsdException w:name="annotation subject" w:semiHidden="1" w:unhideWhenUsed="1"/>
+    <w:lsdException w:name="No List" w:semiHidden="1" w:unhideWhenUsed="1"/>
+    <w:lsdException w:name="Outline List 1" w:semiHidden="1" w:unhideWhenUsed="1"/>
+    <w:lsdException w:name="Outline List 2" w:semiHidden="1" w:unhideWhenUsed="1"/>
+    <w:lsdException w:name="Outline List 3" w:semiHidden="1" w:unhideWhenUsed="1"/>
+    <w:lsdException w:name="Table Simple 1" w:semiHidden="1" w:unhideWhenUsed="1"/>
+    <w:lsdException w:name="Table Simple 2" w:semiHidden="1" w:unhideWhenUsed="1"/>
+    <w:lsdException w:name="Table Simple 3" w:semiHidden="1" w:unhideWhenUsed="1"/>
+    <w:lsdException w:name="Table Classic 1" w:semiHidden="1" w:unhideWhenUsed="1"/>
+    <w:lsdException w:name="Table Classic 2" w:semiHidden="1" w:unhideWhenUsed="1"/>
+    <w:lsdException w:name="Table Classic 3" w:semiHidden="1" w:unhideWhenUsed="1"/>
+    <w:lsdException w:name="Table Classic 4" w:semiHidden="1" w:unhideWhenUsed="1"/>
+    <w:lsdException w:name="Table Colorful 1" w:semiHidden="1" w:unhideWhenUsed="1"/>
+    <w:lsdException w:name="Table Colorful 2" w:semiHidden="1" w:unhideWhenUsed="1"/>
+    <w:lsdException w:name="Table Colorful 3" w:semiHidden="1" w:unhideWhenUsed="1"/>
+    <w:lsdException w:name="Table Columns 1" w:semiHidden="1" w:unhideWhenUsed="1"/>
+    <w:lsdException w:name="Table Columns 2" w:semiHidden="1" w:unhideWhenUsed="1"/>
+    <w:lsdException w:name="Table Columns 3" w:semiHidden="1" w:unhideWhenUsed="1"/>
+    <w:lsdException w:name="Table Columns 4" w:semiHidden="1" w:unhideWhenUsed="1"/>
+    <w:lsdException w:name="Table Columns 5" w:semiHidden="1" w:unhideWhenUsed="1"/>
+    <w:lsdException w:name="Table Grid 1" w:semiHidden="1" w:unhideWhenUsed="1"/>
+    <w:lsdException w:name="Table Grid 2" w:semiHidden="1" w:unhideWhenUsed="1"/>
+    <w:lsdException w:name="Table Grid 3" w:semiHidden="1" w:unhideWhenUsed="1"/>
+    <w:lsdException w:name="Table Grid 4" w:semiHidden="1" w:unhideWhenUsed="1"/>
+    <w:lsdException w:name="Table Grid 5" w:semiHidden="1" w:unhideWhenUsed="1"/>
+    <w:lsdException w:name="Table Grid 6" w:semiHidden="1" w:unhideWhenUsed="1"/>
+    <w:lsdException w:name="Table Grid 7" w:semiHidden="1" w:unhideWhenUsed="1"/>
+    <w:lsdException w:name="Table Grid 8" w:semiHidden="1" w:unhideWhenUsed="1"/>
+    <w:lsdException w:name="Table List 1" w:semiHidden="1" w:unhideWhenUsed="1"/>
+    <w:lsdException w:name="Table List 2" w:semiHidden="1" w:unhideWhenUsed="1"/>
+    <w:lsdException w:name="Table List 3" w:semiHidden="1" w:unhideWhenUsed="1"/>
+    <w:lsdException w:name="Table List 4" w:semiHidden="1" w:unhideWhenUsed="1"/>
+    <w:lsdException w:name="Table List 5" w:semiHidden="1" w:unhideWhenUsed="1"/>
+    <w:lsdException w:name="Table List 6" w:semiHidden="1" w:unhideWhenUsed="1"/>
+    <w:lsdException w:name="Table List 7" w:semiHidden="1" w:unhideWhenUsed="1"/>
+    <w:lsdException w:name="Table List 8" w:semiHidden="1" w:unhideWhenUsed="1"/>
+    <w:lsdException w:name="Table 3D effects 1" w:semiHidden="1" w:unhideWhenUsed="1"/>
+    <w:lsdException w:name="Table 3D effects 2" w:semiHidden="1" w:unhideWhenUsed="1"/>
+    <w:lsdException w:name="Table 3D effects 3" w:semiHidden="1" w:unhideWhenUsed="1"/>
+    <w:lsdException w:name="Table Contemporary" w:semiHidden="1" w:unhideWhenUsed="1"/>
+    <w:lsdException w:name="Table Elegant" w:semiHidden="1" w:unhideWhenUsed="1"/>
+    <w:lsdException w:name="Table Professional" w:semiHidden="1" w:unhideWhenUsed="1"/>
+    <w:lsdException w:name="Table Subtle 1" w:semiHidden="1" w:unhideWhenUsed="1"/>
+    <w:lsdException w:name="Table Subtle 2" w:semiHidden="1" w:unhideWhenUsed="1"/>
+    <w:lsdException w:name="Table Web 1" w:semiHidden="1" w:unhideWhenUsed="1"/>
+    <w:lsdException w:name="Table Web 2" w:semiHidden="1" w:unhideWhenUsed="1"/>
+    <w:lsdException w:name="Table Web 3" w:semiHidden="1" w:unhideWhenUsed="1"/>
+    <w:lsdException w:name="Balloon Text" w:semiHidden="1" w:unhideWhenUsed="1"/>
+    <w:lsdException w:name="Table Grid" w:uiPriority="59"/>
+    <w:lsdException w:name="Table Theme" w:semiHidden="1" w:unhideWhenUsed="1"/>
+    <w:lsdException w:name="Placeholder Text" w:semiHidden="1"/>
+    <w:lsdException w:name="No Spacing" w:uiPriority="1" w:qFormat="1"/>
+    <w:lsdException w:name="Light Shading" w:uiPriority="60"/>
+    <w:lsdException w:name="Light List" w:uiPriority="61"/>
+    <w:lsdException w:name="Light Grid" w:uiPriority="62"/>
+    <w:lsdException w:name="Medium Shading 1" w:uiPriority="63"/>
+    <w:lsdException w:name="Medium Shading 2" w:uiPriority="64"/>
+    <w:lsdException w:name="Medium List 1" w:uiPriority="65"/>
+    <w:lsdException w:name="Medium List 2" w:uiPriority="66"/>
+    <w:lsdException w:name="Medium Grid 1" w:uiPriority="67"/>
+    <w:lsdException w:name="Medium Grid 2" w:uiPriority="68"/>
+    <w:lsdException w:name="Medium Grid 3" w:uiPriority="69"/>
+    <w:lsdException w:name="Dark List" w:uiPriority="70"/>
+    <w:lsdException w:name="Colorful Shading" w:uiPriority="71"/>
+    <w:lsdException w:name="Colorful List" w:uiPriority="72"/>
+    <w:lsdException w:name="Colorful Grid" w:uiPriority="73"/>
+    <w:lsdException w:name="Light Shading Accent 1" w:uiPriority="60"/>
+    <w:lsdException w:name="Light List Accent 1" w:uiPriority="61"/>
+    <w:lsdException w:name="Light Grid Accent 1" w:uiPriority="62"/>
+    <w:lsdException w:name="Medium Shading 1 Accent 1" w:uiPriority="63"/>
+    <w:lsdException w:name="Medium Shading 2 Accent 1" w:uiPriority="64"/>
+    <w:lsdException w:name="Medium List 1 Accent 1" w:uiPriority="65"/>
+    <w:lsdException w:name="Revision" w:semiHidden="1"/>
+    <w:lsdException w:name="List Paragraph" w:uiPriority="34" w:qFormat="1"/>
+    <w:lsdException w:name="Quote" w:uiPriority="29" w:qFormat="1"/>
+    <w:lsdException w:name="Intense Quote" w:uiPriority="30" w:qFormat="1"/>
+    <w:lsdException w:name="Medium List 2 Accent 1" w:uiPriority="66"/>
+    <w:lsdException w:name="Medium Grid 1 Accent 1" w:uiPriority="67"/>
+    <w:lsdException w:name="Medium Grid 2 Accent 1" w:uiPriority="68"/>
+    <w:lsdException w:name="Medium Grid 3 Accent 1" w:uiPriority="69"/>
+    <w:lsdException w:name="Dark List Accent 1" w:uiPriority="70"/>
+    <w:lsdException w:name="Colorful Shading Accent 1" w:uiPriority="71"/>
+    <w:lsdException w:name="Colorful List Accent 1" w:uiPriority="72"/>
+    <w:lsdException w:name="Colorful Grid Accent 1" w:uiPriority="73"/>
+    <w:lsdException w:name="Light Shading Accent 2" w:uiPriority="60"/>
+    <w:lsdException w:name="Light List Accent 2" w:uiPriority="61"/>
+    <w:lsdException w:name="Light Grid Accent 2" w:uiPriority="62"/>
+    <w:lsdException w:name="Medium Shading 1 Accent 2" w:uiPriority="63"/>
+    <w:lsdException w:name="Medium Shading 2 Accent 2" w:uiPriority="64"/>
+    <w:lsdException w:name="Medium List 1 Accent 2" w:uiPriority="65"/>
+    <w:lsdException w:name="Medium List 2 Accent 2" w:uiPriority="66"/>
+    <w:lsdException w:name="Medium Grid 1 Accent 2" w:uiPriority="67"/>
+    <w:lsdException w:name="Medium Grid 2 Accent 2" w:uiPriority="68"/>
+    <w:lsdException w:name="Medium Grid 3 Accent 2" w:uiPriority="69"/>
+    <w:lsdException w:name="Dark List Accent 2" w:uiPriority="70"/>
+    <w:lsdException w:name="Colorful Shading Accent 2" w:uiPriority="71"/>
+    <w:lsdException w:name="Colorful List Accent 2" w:uiPriority="72"/>
+    <w:lsdException w:name="Colorful Grid Accent 2" w:uiPriority="73"/>
+    <w:lsdException w:name="Light Shading Accent 3" w:uiPriority="60"/>
+    <w:lsdException w:name="Light List Accent 3" w:uiPriority="61"/>
+    <w:lsdException w:name="Light Grid Accent 3" w:uiPriority="62"/>
+    <w:lsdException w:name="Medium Shading 1 Accent 3" w:uiPriority="63"/>
+    <w:lsdException w:name="Medium Shading 2 Accent 3" w:uiPriority="64"/>
+    <w:lsdException w:name="Medium List 1 Accent 3" w:uiPriority="65"/>
+    <w:lsdException w:name="Medium List 2 Accent 3" w:uiPriority="66"/>
+    <w:lsdException w:name="Medium Grid 1 Accent 3" w:uiPriority="67"/>
+    <w:lsdException w:name="Medium Grid 2 Accent 3" w:uiPriority="68"/>
+    <w:lsdException w:name="Medium Grid 3 Accent 3" w:uiPriority="69"/>
+    <w:lsdException w:name="Dark List Accent 3" w:uiPriority="70"/>
+    <w:lsdException w:name="Colorful Shading Accent 3" w:uiPriority="71"/>
+    <w:lsdException w:name="Colorful List Accent 3" w:uiPriority="72"/>
+    <w:lsdException w:name="Colorful Grid Accent 3" w:uiPriority="73"/>
+    <w:lsdException w:name="Light Shading Accent 4" w:uiPriority="60"/>
+    <w:lsdException w:name="Light List Accent 4" w:uiPriority="61"/>
+    <w:lsdException w:name="Light Grid Accent 4" w:uiPriority="62"/>
+    <w:lsdException w:name="Medium Shading 1 Accent 4" w:uiPriority="63"/>
+    <w:lsdException w:name="Medium Shading 2 Accent 4" w:uiPriority="64"/>
+    <w:lsdException w:name="Medium List 1 Accent 4" w:uiPriority="65"/>
+    <w:lsdException w:name="Medium List 2 Accent 4" w:uiPriority="66"/>
+    <w:lsdException w:name="Medium Grid 1 Accent 4" w:uiPriority="67"/>
+    <w:lsdException w:name="Medium Grid 2 Accent 4" w:uiPriority="68"/>
+    <w:lsdException w:name="Medium Grid 3 Accent 4" w:uiPriority="69"/>
+    <w:lsdException w:name="Dark List Accent 4" w:uiPriority="70"/>
+    <w:lsdException w:name="Colorful Shading Accent 4" w:uiPriority="71"/>
+    <w:lsdException w:name="Colorful List Accent 4" w:uiPriority="72"/>
+    <w:lsdException w:name="Colorful Grid Accent 4" w:uiPriority="73"/>
+    <w:lsdException w:name="Light Shading Accent 5" w:uiPriority="60"/>
+    <w:lsdException w:name="Light List Accent 5" w:uiPriority="61"/>
+    <w:lsdException w:name="Light Grid Accent 5" w:uiPriority="62"/>
+    <w:lsdException w:name="Medium Shading 1 Accent 5" w:uiPriority="63"/>
+    <w:lsdException w:name="Medium Shading 2 Accent 5" w:uiPriority="64"/>
+    <w:lsdException w:name="Medium List 1 Accent 5" w:uiPriority="65"/>
+    <w:lsdException w:name="Medium List 2 Accent 5" w:uiPriority="66"/>
+    <w:lsdException w:name="Medium Grid 1 Accent 5" w:uiPriority="67"/>
+    <w:lsdException w:name="Medium Grid 2 Accent 5" w:uiPriority="68"/>
+    <w:lsdException w:name="Medium Grid 3 Accent 5" w:uiPriority="69"/>
+    <w:lsdException w:name="Dark List Accent 5" w:uiPriority="70"/>
+    <w:lsdException w:name="Colorful Shading Accent 5" w:uiPriority="71"/>
+    <w:lsdException w:name="Colorful List Accent 5" w:uiPriority="72"/>
+    <w:lsdException w:name="Colorful Grid Accent 5" w:uiPriority="73"/>
+    <w:lsdException w:name="Light Shading Accent 6" w:uiPriority="60"/>
+    <w:lsdException w:name="Light List Accent 6" w:uiPriority="61"/>
+    <w:lsdException w:name="Light Grid Accent 6" w:uiPriority="62"/>
+    <w:lsdException w:name="Medium Shading 1 Accent 6" w:uiPriority="63"/>
+    <w:lsdException w:name="Medium Shading 2 Accent 6" w:uiPriority="64"/>
+    <w:lsdException w:name="Medium List 1 Accent 6" w:uiPriority="65"/>
+    <w:lsdException w:name="Medium List 2 Accent 6" w:uiPriority="66"/>
+    <w:lsdException w:name="Medium Grid 1 Accent 6" w:uiPriority="67"/>
+    <w:lsdException w:name="Medium Grid 2 Accent 6" w:uiPriority="68"/>
+    <w:lsdException w:name="Medium Grid 3 Accent 6" w:uiPriority="69"/>
+    <w:lsdException w:name="Dark List Accent 6" w:uiPriority="70"/>
+    <w:lsdException w:name="Colorful Shading Accent 6" w:uiPriority="71"/>
+    <w:lsdException w:name="Colorful List Accent 6" w:uiPriority="72"/>
+    <w:lsdException w:name="Colorful Grid Accent 6" w:uiPriority="73"/>
+    <w:lsdException w:name="Subtle Emphasis" w:uiPriority="19" w:qFormat="1"/>
+    <w:lsdException w:name="Intense Emphasis" w:uiPriority="21" w:qFormat="1"/>
+    <w:lsdException w:name="Subtle Reference" w:uiPriority="31" w:qFormat="1"/>
+    <w:lsdException w:name="Intense Reference" w:uiPriority="32" w:qFormat="1"/>
+    <w:lsdException w:name="Book Title" w:uiPriority="33" w:qFormat="1"/>
+    <w:lsdException w:name="Bibliography" w:semiHidden="1" w:uiPriority="37" w:unhideWhenUsed="1"/>
+    <w:lsdException w:name="TOC Heading" w:semiHidden="1" w:uiPriority="39" w:unhideWhenUsed="1" w:qFormat="1"/>
+    <w:lsdException w:name="Plain Table 1" w:uiPriority="41"/>
+    <w:lsdException w:name="Plain Table 2" w:uiPriority="42"/>
+    <w:lsdException w:name="Plain Table 3" w:uiPriority="43"/>
+    <w:lsdException w:name="Plain Table 4" w:uiPriority="44"/>
+    <w:lsdException w:name="Plain Table 5" w:uiPriority="45"/>
+    <w:lsdException w:name="Grid Table Light" w:uiPriority="40"/>
+    <w:lsdException w:name="Grid Table 1 Light" w:uiPriority="46"/>
+    <w:lsdException w:name="Grid Table 2" w:uiPriority="47"/>
+    <w:lsdException w:name="Grid Table 3" w:uiPriority="48"/>
+    <w:lsdException w:name="Grid Table 4" w:uiPriority="49"/>
+    <w:lsdException w:name="Grid Table 5 Dark" w:uiPriority="50"/>
+    <w:lsdException w:name="Grid Table 6 Colorful" w:uiPriority="51"/>
+    <w:lsdException w:name="Grid Table 7 Colorful" w:uiPriority="52"/>
+    <w:lsdException w:name="Grid Table 1 Light Accent 1" w:uiPriority="46"/>
+    <w:lsdException w:name="Grid Table 2 Accent 1" w:uiPriority="47"/>
+    <w:lsdException w:name="Grid Table 3 Accent 1" w:uiPriority="48"/>
+    <w:lsdException w:name="Grid Table 4 Accent 1" w:uiPriority="49"/>
+    <w:lsdException w:name="Grid Table 5 Dark Accent 1" w:uiPriority="50"/>
+    <w:lsdException w:name="Grid Table 6 Colorful Accent 1" w:uiPriority="51"/>
+    <w:lsdException w:name="Grid Table 7 Colorful Accent 1" w:uiPriority="52"/>
+    <w:lsdException w:name="Grid Table 1 Light Accent 2" w:uiPriority="46"/>
+    <w:lsdException w:name="Grid Table 2 Accent 2" w:uiPriority="47"/>
+    <w:lsdException w:name="Grid Table 3 Accent 2" w:uiPriority="48"/>
+    <w:lsdException w:name="Grid Table 4 Accent 2" w:uiPriority="49"/>
+    <w:lsdException w:name="Grid Table 5 Dark Accent 2" w:uiPriority="50"/>
+    <w:lsdException w:name="Grid Table 6 Colorful Accent 2" w:uiPriority="51"/>
+    <w:lsdException w:name="Grid Table 7 Colorful Accent 2" w:uiPriority="52"/>
+    <w:lsdException w:name="Grid Table 1 Light Accent 3" w:uiPriority="46"/>
+    <w:lsdException w:name="Grid Table 2 Accent 3" w:uiPriority="47"/>
+    <w:lsdException w:name="Grid Table 3 Accent 3" w:uiPriority="48"/>
+    <w:lsdException w:name="Grid Table 4 Accent 3" w:uiPriority="49"/>
+    <w:lsdException w:name="Grid Table 5 Dark Accent 3" w:uiPriority="50"/>
+    <w:lsdException w:name="Grid Table 6 Colorful Accent 3" w:uiPriority="51"/>
+    <w:lsdException w:name="Grid Table 7 Colorful Accent 3" w:uiPriority="52"/>
+    <w:lsdException w:name="Grid Table 1 Light Accent 4" w:uiPriority="46"/>
+    <w:lsdException w:name="Grid Table 2 Accent 4" w:uiPriority="47"/>
+    <w:lsdException w:name="Grid Table 3 Accent 4" w:uiPriority="48"/>
+    <w:lsdException w:name="Grid Table 4 Accent 4" w:uiPriority="49"/>
+    <w:lsdException w:name="Grid Table 5 Dark Accent 4" w:uiPriority="50"/>
+    <w:lsdException w:name="Grid Table 6 Colorful Accent 4" w:uiPriority="51"/>
+    <w:lsdException w:name="Grid Table 7 Colorful Accent 4" w:uiPriority="52"/>
+    <w:lsdException w:name="Grid Table 1 Light Accent 5" w:uiPriority="46"/>
+    <w:lsdException w:name="Grid Table 2 Accent 5" w:uiPriority="47"/>
+    <w:lsdException w:name="Grid Table 3 Accent 5" w:uiPriority="48"/>
+    <w:lsdException w:name="Grid Table 4 Accent 5" w:uiPriority="49"/>
+    <w:lsdException w:name="Grid Table 5 Dark Accent 5" w:uiPriority="50"/>
+    <w:lsdException w:name="Grid Table 6 Colorful Accent 5" w:uiPriority="51"/>
+    <w:lsdException w:name="Grid Table 7 Colorful Accent 5" w:uiPriority="52"/>
+    <w:lsdException w:name="Grid Table 1 Light Accent 6" w:uiPriority="46"/>
+    <w:lsdException w:name="Grid Table 2 Accent 6" w:uiPriority="47"/>
+    <w:lsdException w:name="Grid Table 3 Accent 6" w:uiPriority="48"/>
+    <w:lsdException w:name="Grid Table 4 Accent 6" w:uiPriority="49"/>
+    <w:lsdException w:name="Grid Table 5 Dark Accent 6" w:uiPriority="50"/>
+    <w:lsdException w:name="Grid Table 6 Colorful Accent 6" w:uiPriority="51"/>
+    <w:lsdException w:name="Grid Table 7 Colorful Accent 6" w:uiPriority="52"/>
+    <w:lsdException w:name="List Table 1 Light" w:uiPriority="46"/>
+    <w:lsdException w:name="List Table 2" w:uiPriority="47"/>
+    <w:lsdException w:name="List Table 3" w:uiPriority="48"/>
+    <w:lsdException w:name="List Table 4" w:uiPriority="49"/>
+    <w:lsdException w:name="List Table 5 Dark" w:uiPriority="50"/>
+    <w:lsdException w:name="List Table 6 Colorful" w:uiPriority="51"/>
+    <w:lsdException w:name="List Table 7 Colorful" w:uiPriority="52"/>
+    <w:lsdException w:name="List Table 1 Light Accent 1" w:uiPriority="46"/>
+    <w:lsdException w:name="List Table 2 Accent 1" w:uiPriority="47"/>
+    <w:lsdException w:name="List Table 3 Accent 1" w:uiPriority="48"/>
+    <w:lsdException w:name="List Table 4 Accent 1" w:uiPriority="49"/>
+    <w:lsdException w:name="List Table 5 Dark Accent 1" w:uiPriority="50"/>
+    <w:lsdException w:name="List Table 6 Colorful Accent 1" w:uiPriority="51"/>
+    <w:lsdException w:name="List Table 7 Colorful Accent 1" w:uiPriority="52"/>
+    <w:lsdException w:name="List Table 1 Light Accent 2" w:uiPriority="46"/>
+    <w:lsdException w:name="List Table 2 Accent 2" w:uiPriority="47"/>
+    <w:lsdException w:name="List Table 3 Accent 2" w:uiPriority="48"/>
+    <w:lsdException w:name="List Table 4 Accent 2" w:uiPriority="49"/>
+    <w:lsdException w:name="List Table 5 Dark Accent 2" w:uiPriority="50"/>
+    <w:lsdException w:name="List Table 6 Colorful Accent 2" w:uiPriority="51"/>
+    <w:lsdException w:name="List Table 7 Colorful Accent 2" w:uiPriority="52"/>
+    <w:lsdException w:name="List Table 1 Light Accent 3" w:uiPriority="46"/>
+    <w:lsdException w:name="List Table 2 Accent 3" w:uiPriority="47"/>
+    <w:lsdException w:name="List Table 3 Accent 3" w:uiPriority="48"/>
+    <w:lsdException w:name="List Table 4 Accent 3" w:uiPriority="49"/>
+    <w:lsdException w:name="List Table 5 Dark Accent 3" w:uiPriority="50"/>
+    <w:lsdException w:name="List Table 6 Colorful Accent 3" w:uiPriority="51"/>
+    <w:lsdException w:name="List Table 7 Colorful Accent 3" w:uiPriority="52"/>
+    <w:lsdException w:name="List Table 1 Light Accent 4" w:uiPriority="46"/>
+    <w:lsdException w:name="List Table 2 Accent 4" w:uiPriority="47"/>
+    <w:lsdException w:name="List Table 3 Accent 4" w:uiPriority="48"/>
+    <w:lsdException w:name="List Table 4 Accent 4" w:uiPriority="49"/>
+    <w:lsdException w:name="List Table 5 Dark Accent 4" w:uiPriority="50"/>
+    <w:lsdException w:name="List Table 6 Colorful Accent 4" w:uiPriority="51"/>
+    <w:lsdException w:name="List Table 7 Colorful Accent 4" w:uiPriority="52"/>
+    <w:lsdException w:name="List Table 1 Light Accent 5" w:uiPriority="46"/>
+    <w:lsdException w:name="List Table 2 Accent 5" w:uiPriority="47"/>
+    <w:lsdException w:name="List Table 3 Accent 5" w:uiPriority="48"/>
+    <w:lsdException w:name="List Table 4 Accent 5" w:uiPriority="49"/>
+    <w:lsdException w:name="List Table 5 Dark Accent 5" w:uiPriority="50"/>
+    <w:lsdException w:name="List Table 6 Colorful Accent 5" w:uiPriority="51"/>
+    <w:lsdException w:name="List Table 7 Colorful Accent 5" w:uiPriority="52"/>
+    <w:lsdException w:name="List Table 1 Light Accent 6" w:uiPriority="46"/>
+    <w:lsdException w:name="List Table 2 Accent 6" w:uiPriority="47"/>
+    <w:lsdException w:name="List Table 3 Accent 6" w:uiPriority="48"/>
+    <w:lsdException w:name="List Table 4 Accent 6" w:uiPriority="49"/>
+    <w:lsdException w:name="List Table 5 Dark Accent 6" w:uiPriority="50"/>
+    <w:lsdException w:name="List Table 6 Colorful Accent 6" w:uiPriority="51"/>
+    <w:lsdException w:name="List Table 7 Colorful Accent 6" w:uiPriority="52"/>
   </w:latentStyles>
   <w:style w:type="paragraph" w:default="1" w:styleId="a">
     <w:name w:val="Normal"/>

</xml_diff>